<commit_message>
Update pdf related to data mining
</commit_message>
<xml_diff>
--- a/Optimization Technique/Self/Queuing Theory.docx
+++ b/Optimization Technique/Self/Queuing Theory.docx
@@ -6,8 +6,6 @@
       <w:pPr>
         <w:spacing w:before="240" w:after="240"/>
       </w:pPr>
-      <w:bookmarkStart w:id="0" w:name="_GoBack"/>
-      <w:bookmarkEnd w:id="0"/>
       <w:r>
         <w:pict w14:anchorId="4D4240C5">
           <v:rect id="_x0000_i1025" style="width:0;height:1.5pt" o:hralign="center" o:hrstd="t" o:hr="t" fillcolor="#a0a0a0" stroked="f"/>
@@ -26,8 +24,8 @@
           <w:szCs w:val="34"/>
         </w:rPr>
       </w:pPr>
-      <w:bookmarkStart w:id="1" w:name="_y8kntfaaaf81" w:colFirst="0" w:colLast="0"/>
-      <w:bookmarkEnd w:id="1"/>
+      <w:bookmarkStart w:id="0" w:name="_y8kntfaaaf81" w:colFirst="0" w:colLast="0"/>
+      <w:bookmarkEnd w:id="0"/>
       <w:r>
         <w:rPr>
           <w:b/>
@@ -50,8 +48,8 @@
           <w:szCs w:val="26"/>
         </w:rPr>
       </w:pPr>
-      <w:bookmarkStart w:id="2" w:name="_gcm7vt2fgx9i" w:colFirst="0" w:colLast="0"/>
-      <w:bookmarkEnd w:id="2"/>
+      <w:bookmarkStart w:id="1" w:name="_gcm7vt2fgx9i" w:colFirst="0" w:colLast="0"/>
+      <w:bookmarkEnd w:id="1"/>
       <w:r>
         <w:rPr>
           <w:b/>
@@ -67,10 +65,7 @@
         <w:spacing w:before="240" w:after="240"/>
       </w:pPr>
       <w:r>
-        <w:t>Queuing Theory is the mathematical study of waiting lines or queues. It analyzes the behavior of queues formed by entities (like customers, jobs, or data packets) waiting for service from one or more servers. The goal is to understand and optimize system p</w:t>
-      </w:r>
-      <w:r>
-        <w:t>erformance, such as minimizing wait times and maximizing service efficiency.</w:t>
+        <w:t>Queuing Theory is the mathematical study of waiting lines or queues. It analyzes the behavior of queues formed by entities (like customers, jobs, or data packets) waiting for service from one or more servers. The goal is to understand and optimize system performance, such as minimizing wait times and maximizing service efficiency.</w:t>
       </w:r>
     </w:p>
     <w:p>
@@ -104,8 +99,8 @@
           <w:szCs w:val="26"/>
         </w:rPr>
       </w:pPr>
-      <w:bookmarkStart w:id="3" w:name="_wyept594hdkk" w:colFirst="0" w:colLast="0"/>
-      <w:bookmarkEnd w:id="3"/>
+      <w:bookmarkStart w:id="2" w:name="_wyept594hdkk" w:colFirst="0" w:colLast="0"/>
+      <w:bookmarkEnd w:id="2"/>
       <w:r>
         <w:rPr>
           <w:b/>
@@ -131,10 +126,7 @@
         <w:t>Arrival Rate (λ):</w:t>
       </w:r>
       <w:r>
-        <w:t xml:space="preserve"> The average </w:t>
-      </w:r>
-      <w:r>
-        <w:t>number of arrivals per time unit.</w:t>
+        <w:t xml:space="preserve"> The average number of arrivals per time unit.</w:t>
       </w:r>
       <w:r>
         <w:br/>
@@ -202,10 +194,7 @@
         <w:t>System Capacity:</w:t>
       </w:r>
       <w:r>
-        <w:t xml:space="preserve"> The maximum number of custom</w:t>
-      </w:r>
-      <w:r>
-        <w:t>ers allowed in the system (including those waiting and being served).</w:t>
+        <w:t xml:space="preserve"> The maximum number of customers allowed in the system (including those waiting and being served).</w:t>
       </w:r>
       <w:r>
         <w:br/>
@@ -273,10 +262,7 @@
         <w:t>Utilization Factor (ρ):</w:t>
       </w:r>
       <w:r>
-        <w:t xml:space="preserve"> Given by ρ = λ / μ, it i</w:t>
-      </w:r>
-      <w:r>
-        <w:t>ndicates how busy the server is.</w:t>
+        <w:t xml:space="preserve"> Given by ρ = λ / μ, it indicates how busy the server is.</w:t>
       </w:r>
       <w:r>
         <w:br/>
@@ -367,8 +353,8 @@
           <w:szCs w:val="26"/>
         </w:rPr>
       </w:pPr>
-      <w:bookmarkStart w:id="4" w:name="_x1wbnqdyj7zy" w:colFirst="0" w:colLast="0"/>
-      <w:bookmarkEnd w:id="4"/>
+      <w:bookmarkStart w:id="3" w:name="_x1wbnqdyj7zy" w:colFirst="0" w:colLast="0"/>
+      <w:bookmarkEnd w:id="3"/>
       <w:r>
         <w:rPr>
           <w:b/>
@@ -376,16 +362,248 @@
           <w:sz w:val="26"/>
           <w:szCs w:val="26"/>
         </w:rPr>
-        <w:t>Single-C</w:t>
-      </w:r>
-      <w:r>
+        <w:t>Single-Channel Infinite Population Model (M/M/1)</w:t>
+      </w:r>
+    </w:p>
+    <w:p>
+      <w:pPr>
+        <w:spacing w:before="240" w:after="240"/>
+        <w:rPr>
+          <w:b/>
+        </w:rPr>
+      </w:pPr>
+      <w:r>
+        <w:rPr>
+          <w:b/>
+        </w:rPr>
+        <w:t>Assumptions:</w:t>
+      </w:r>
+    </w:p>
+    <w:p>
+      <w:pPr>
+        <w:numPr>
+          <w:ilvl w:val="0"/>
+          <w:numId w:val="2"/>
+        </w:numPr>
+        <w:spacing w:before="240"/>
+      </w:pPr>
+      <w:r>
+        <w:t>One server (single channel).</w:t>
+      </w:r>
+      <w:r>
+        <w:br/>
+      </w:r>
+    </w:p>
+    <w:p>
+      <w:pPr>
+        <w:numPr>
+          <w:ilvl w:val="0"/>
+          <w:numId w:val="2"/>
+        </w:numPr>
+      </w:pPr>
+      <w:r>
+        <w:t>Infinite population of customers.</w:t>
+      </w:r>
+      <w:r>
+        <w:br/>
+      </w:r>
+    </w:p>
+    <w:p>
+      <w:pPr>
+        <w:numPr>
+          <w:ilvl w:val="0"/>
+          <w:numId w:val="2"/>
+        </w:numPr>
+      </w:pPr>
+      <w:r>
+        <w:t>Poisson arrivals and exponential service times.</w:t>
+      </w:r>
+      <w:r>
+        <w:br/>
+      </w:r>
+    </w:p>
+    <w:p>
+      <w:pPr>
+        <w:numPr>
+          <w:ilvl w:val="0"/>
+          <w:numId w:val="2"/>
+        </w:numPr>
+      </w:pPr>
+      <w:r>
+        <w:t>Unlimited queue capacity.</w:t>
+      </w:r>
+      <w:r>
+        <w:br/>
+      </w:r>
+    </w:p>
+    <w:p>
+      <w:pPr>
+        <w:numPr>
+          <w:ilvl w:val="0"/>
+          <w:numId w:val="2"/>
+        </w:numPr>
+        <w:spacing w:after="240"/>
+      </w:pPr>
+      <w:r>
+        <w:t>First-Come-First-Served service discipline.</w:t>
+      </w:r>
+      <w:r>
+        <w:br/>
+      </w:r>
+    </w:p>
+    <w:p>
+      <w:pPr>
+        <w:spacing w:before="240" w:after="240"/>
+        <w:rPr>
+          <w:b/>
+        </w:rPr>
+      </w:pPr>
+      <w:r>
+        <w:rPr>
+          <w:b/>
+        </w:rPr>
+        <w:t>Performance Metrics:</w:t>
+      </w:r>
+    </w:p>
+    <w:p>
+      <w:pPr>
+        <w:numPr>
+          <w:ilvl w:val="0"/>
+          <w:numId w:val="5"/>
+        </w:numPr>
+        <w:spacing w:before="240"/>
+      </w:pPr>
+      <w:r>
+        <w:t>Average number in the system (L):</w:t>
+      </w:r>
+      <w:r>
+        <w:br/>
+        <w:t xml:space="preserve"> L = λ / (μ - λ)</w:t>
+      </w:r>
+      <w:r>
+        <w:br/>
+      </w:r>
+    </w:p>
+    <w:p>
+      <w:pPr>
+        <w:numPr>
+          <w:ilvl w:val="0"/>
+          <w:numId w:val="5"/>
+        </w:numPr>
+      </w:pPr>
+      <w:r>
+        <w:t>Average number in the queue (</w:t>
+      </w:r>
+      <w:proofErr w:type="spellStart"/>
+      <w:r>
+        <w:t>Lq</w:t>
+      </w:r>
+      <w:proofErr w:type="spellEnd"/>
+      <w:r>
+        <w:t>):</w:t>
+      </w:r>
+      <w:r>
+        <w:br/>
+        <w:t xml:space="preserve"> </w:t>
+      </w:r>
+      <w:proofErr w:type="spellStart"/>
+      <w:r>
+        <w:t>Lq</w:t>
+      </w:r>
+      <w:proofErr w:type="spellEnd"/>
+      <w:r>
+        <w:t xml:space="preserve"> = (λ²) / [μ(μ - λ)]</w:t>
+      </w:r>
+      <w:r>
+        <w:br/>
+      </w:r>
+    </w:p>
+    <w:p>
+      <w:pPr>
+        <w:numPr>
+          <w:ilvl w:val="0"/>
+          <w:numId w:val="5"/>
+        </w:numPr>
+      </w:pPr>
+      <w:r>
+        <w:t>Average time in the system (W):</w:t>
+      </w:r>
+      <w:r>
+        <w:br/>
+        <w:t xml:space="preserve"> W = 1 / (μ - λ)</w:t>
+      </w:r>
+      <w:r>
+        <w:br/>
+      </w:r>
+    </w:p>
+    <w:p>
+      <w:pPr>
+        <w:numPr>
+          <w:ilvl w:val="0"/>
+          <w:numId w:val="5"/>
+        </w:numPr>
+        <w:spacing w:after="240"/>
+      </w:pPr>
+      <w:r>
+        <w:t>Average waiting time in queue (</w:t>
+      </w:r>
+      <w:proofErr w:type="spellStart"/>
+      <w:r>
+        <w:t>Wq</w:t>
+      </w:r>
+      <w:proofErr w:type="spellEnd"/>
+      <w:r>
+        <w:t>):</w:t>
+      </w:r>
+      <w:r>
+        <w:br/>
+        <w:t xml:space="preserve"> </w:t>
+      </w:r>
+      <w:proofErr w:type="spellStart"/>
+      <w:r>
+        <w:t>Wq</w:t>
+      </w:r>
+      <w:proofErr w:type="spellEnd"/>
+      <w:r>
+        <w:t xml:space="preserve"> = λ / [μ(μ - λ)]</w:t>
+      </w:r>
+      <w:r>
+        <w:br/>
+      </w:r>
+    </w:p>
+    <w:p>
+      <w:pPr>
+        <w:spacing w:before="240" w:after="240"/>
+      </w:pPr>
+      <w:r>
+        <w:pict w14:anchorId="143BEF6B">
+          <v:rect id="_x0000_i1028" style="width:0;height:1.5pt" o:hralign="center" o:hrstd="t" o:hr="t" fillcolor="#a0a0a0" stroked="f"/>
+        </w:pict>
+      </w:r>
+    </w:p>
+    <w:p>
+      <w:pPr>
+        <w:pStyle w:val="Heading3"/>
+        <w:keepNext w:val="0"/>
+        <w:keepLines w:val="0"/>
+        <w:spacing w:before="280"/>
         <w:rPr>
           <w:b/>
           <w:color w:val="000000"/>
           <w:sz w:val="26"/>
           <w:szCs w:val="26"/>
         </w:rPr>
-        <w:t>hannel Infinite Population Model (M/M/1)</w:t>
+      </w:pPr>
+      <w:bookmarkStart w:id="4" w:name="_ye6hrwsu95pr" w:colFirst="0" w:colLast="0"/>
+      <w:bookmarkEnd w:id="4"/>
+      <w:r>
+        <w:rPr>
+          <w:b/>
+          <w:color w:val="000000"/>
+          <w:sz w:val="26"/>
+          <w:szCs w:val="26"/>
+        </w:rPr>
+        <w:t>Multi-Channel Service Infinite Queue Model (M/M/c)</w:t>
       </w:r>
     </w:p>
     <w:p>
@@ -406,12 +624,12 @@
       <w:pPr>
         <w:numPr>
           <w:ilvl w:val="0"/>
-          <w:numId w:val="2"/>
+          <w:numId w:val="6"/>
         </w:numPr>
         <w:spacing w:before="240"/>
       </w:pPr>
       <w:r>
-        <w:t>One server (single channel).</w:t>
+        <w:t>Multiple servers (c channels).</w:t>
       </w:r>
       <w:r>
         <w:br/>
@@ -421,11 +639,11 @@
       <w:pPr>
         <w:numPr>
           <w:ilvl w:val="0"/>
-          <w:numId w:val="2"/>
-        </w:numPr>
-      </w:pPr>
-      <w:r>
-        <w:t>Infinite population of customers.</w:t>
+          <w:numId w:val="6"/>
+        </w:numPr>
+      </w:pPr>
+      <w:r>
+        <w:t>Infinite queue capacity and population.</w:t>
       </w:r>
       <w:r>
         <w:br/>
@@ -435,7 +653,7 @@
       <w:pPr>
         <w:numPr>
           <w:ilvl w:val="0"/>
-          <w:numId w:val="2"/>
+          <w:numId w:val="6"/>
         </w:numPr>
       </w:pPr>
       <w:r>
@@ -449,11 +667,13 @@
       <w:pPr>
         <w:numPr>
           <w:ilvl w:val="0"/>
-          <w:numId w:val="2"/>
-        </w:numPr>
-      </w:pPr>
-      <w:r>
-        <w:t>Unlimited queue capacity.</w:t>
+          <w:numId w:val="6"/>
+        </w:numPr>
+        <w:spacing w:after="240"/>
+      </w:pPr>
+      <w:r>
+        <w:lastRenderedPageBreak/>
+        <w:t>FIFO service discipline.</w:t>
       </w:r>
       <w:r>
         <w:br/>
@@ -461,137 +681,32 @@
     </w:p>
     <w:p>
       <w:pPr>
-        <w:numPr>
-          <w:ilvl w:val="0"/>
-          <w:numId w:val="2"/>
-        </w:numPr>
-        <w:spacing w:after="240"/>
-      </w:pPr>
-      <w:r>
-        <w:t>First-Come-First-Served service discipline.</w:t>
-      </w:r>
-      <w:r>
-        <w:br/>
-      </w:r>
-    </w:p>
-    <w:p>
-      <w:pPr>
         <w:spacing w:before="240" w:after="240"/>
+      </w:pPr>
+      <w:r>
+        <w:t>This model applies to environments like banks, help desks, and hospitals with multiple service counters.</w:t>
+      </w:r>
+    </w:p>
+    <w:p>
+      <w:pPr>
+        <w:spacing w:before="240" w:after="240"/>
+      </w:pPr>
+      <w:r>
         <w:rPr>
           <w:b/>
         </w:rPr>
-      </w:pPr>
-      <w:r>
-        <w:rPr>
-          <w:b/>
-        </w:rPr>
-        <w:t>Performance Metrics:</w:t>
-      </w:r>
-    </w:p>
-    <w:p>
-      <w:pPr>
-        <w:numPr>
-          <w:ilvl w:val="0"/>
-          <w:numId w:val="5"/>
-        </w:numPr>
-        <w:spacing w:before="240"/>
-      </w:pPr>
-      <w:r>
-        <w:t>Average number in the system (L):</w:t>
-      </w:r>
-      <w:r>
-        <w:br/>
-        <w:t xml:space="preserve"> L = λ / (μ - λ)</w:t>
-      </w:r>
-      <w:r>
-        <w:br/>
-      </w:r>
-    </w:p>
-    <w:p>
-      <w:pPr>
-        <w:numPr>
-          <w:ilvl w:val="0"/>
-          <w:numId w:val="5"/>
-        </w:numPr>
-      </w:pPr>
-      <w:r>
-        <w:t>Average number in the queue (</w:t>
+        <w:t>Note:</w:t>
+      </w:r>
+      <w:r>
+        <w:t xml:space="preserve"> Calculations require </w:t>
       </w:r>
       <w:proofErr w:type="spellStart"/>
       <w:r>
-        <w:t>Lq</w:t>
+        <w:t>Erlang</w:t>
       </w:r>
       <w:proofErr w:type="spellEnd"/>
       <w:r>
-        <w:t>):</w:t>
-      </w:r>
-      <w:r>
-        <w:br/>
-        <w:t xml:space="preserve"> </w:t>
-      </w:r>
-      <w:proofErr w:type="spellStart"/>
-      <w:r>
-        <w:t>Lq</w:t>
-      </w:r>
-      <w:proofErr w:type="spellEnd"/>
-      <w:r>
-        <w:t xml:space="preserve"> = (λ²) / [μ(μ - λ)]</w:t>
-      </w:r>
-      <w:r>
-        <w:br/>
-      </w:r>
-    </w:p>
-    <w:p>
-      <w:pPr>
-        <w:numPr>
-          <w:ilvl w:val="0"/>
-          <w:numId w:val="5"/>
-        </w:numPr>
-      </w:pPr>
-      <w:r>
-        <w:t>Average time in the system (W):</w:t>
-      </w:r>
-      <w:r>
-        <w:br/>
-        <w:t xml:space="preserve"> W = 1 / (μ - λ)</w:t>
-      </w:r>
-      <w:r>
-        <w:br/>
-      </w:r>
-    </w:p>
-    <w:p>
-      <w:pPr>
-        <w:numPr>
-          <w:ilvl w:val="0"/>
-          <w:numId w:val="5"/>
-        </w:numPr>
-        <w:spacing w:after="240"/>
-      </w:pPr>
-      <w:r>
-        <w:t>Average waiting time in queue (</w:t>
-      </w:r>
-      <w:proofErr w:type="spellStart"/>
-      <w:r>
-        <w:t>Wq</w:t>
-      </w:r>
-      <w:proofErr w:type="spellEnd"/>
-      <w:r>
-        <w:t>):</w:t>
-      </w:r>
-      <w:r>
-        <w:br/>
-        <w:t xml:space="preserve"> </w:t>
-      </w:r>
-      <w:proofErr w:type="spellStart"/>
-      <w:r>
-        <w:t>Wq</w:t>
-      </w:r>
-      <w:proofErr w:type="spellEnd"/>
-      <w:r>
-        <w:t xml:space="preserve"> = λ / [μ(μ - λ)]</w:t>
-      </w:r>
-      <w:r>
-        <w:br/>
+        <w:t>-C formulas, which consider the number of servers, arrival rate, and service rate.</w:t>
       </w:r>
     </w:p>
     <w:p>
@@ -599,8 +714,8 @@
         <w:spacing w:before="240" w:after="240"/>
       </w:pPr>
       <w:r>
-        <w:pict w14:anchorId="143BEF6B">
-          <v:rect id="_x0000_i1028" style="width:0;height:1.5pt" o:hralign="center" o:hrstd="t" o:hr="t" fillcolor="#a0a0a0" stroked="f"/>
+        <w:pict w14:anchorId="7A7F6EA3">
+          <v:rect id="_x0000_i1029" style="width:0;height:1.5pt" o:hralign="center" o:hrstd="t" o:hr="t" fillcolor="#a0a0a0" stroked="f"/>
         </w:pict>
       </w:r>
     </w:p>
@@ -617,7 +732,7 @@
           <w:szCs w:val="26"/>
         </w:rPr>
       </w:pPr>
-      <w:bookmarkStart w:id="5" w:name="_ye6hrwsu95pr" w:colFirst="0" w:colLast="0"/>
+      <w:bookmarkStart w:id="5" w:name="_rysihjnupvo2" w:colFirst="0" w:colLast="0"/>
       <w:bookmarkEnd w:id="5"/>
       <w:r>
         <w:rPr>
@@ -626,180 +741,156 @@
           <w:sz w:val="26"/>
           <w:szCs w:val="26"/>
         </w:rPr>
-        <w:t xml:space="preserve">Multi-Channel </w:t>
-      </w:r>
-      <w:r>
+        <w:t>Finite Population Model</w:t>
+      </w:r>
+    </w:p>
+    <w:p>
+      <w:pPr>
+        <w:spacing w:before="240" w:after="240"/>
+        <w:rPr>
+          <w:b/>
+        </w:rPr>
+      </w:pPr>
+      <w:r>
+        <w:rPr>
+          <w:b/>
+        </w:rPr>
+        <w:t>Features:</w:t>
+      </w:r>
+    </w:p>
+    <w:p>
+      <w:pPr>
+        <w:numPr>
+          <w:ilvl w:val="0"/>
+          <w:numId w:val="7"/>
+        </w:numPr>
+        <w:spacing w:before="240"/>
+      </w:pPr>
+      <w:r>
+        <w:t>Only a limited number of customers (N) in the population.</w:t>
+      </w:r>
+      <w:r>
+        <w:br/>
+      </w:r>
+    </w:p>
+    <w:p>
+      <w:pPr>
+        <w:numPr>
+          <w:ilvl w:val="0"/>
+          <w:numId w:val="7"/>
+        </w:numPr>
+      </w:pPr>
+      <w:r>
+        <w:t>The arrival rate depends on the number of customers not currently in the system.</w:t>
+      </w:r>
+      <w:r>
+        <w:br/>
+      </w:r>
+    </w:p>
+    <w:p>
+      <w:pPr>
+        <w:numPr>
+          <w:ilvl w:val="0"/>
+          <w:numId w:val="7"/>
+        </w:numPr>
+        <w:spacing w:after="240"/>
+      </w:pPr>
+      <w:r>
+        <w:t>Suitable for repair stations, machine shops, or clinics with a small number of users.</w:t>
+      </w:r>
+      <w:r>
+        <w:br/>
+      </w:r>
+    </w:p>
+    <w:p>
+      <w:pPr>
+        <w:spacing w:before="240" w:after="240"/>
+        <w:rPr>
+          <w:b/>
+        </w:rPr>
+      </w:pPr>
+      <w:r>
+        <w:rPr>
+          <w:b/>
+        </w:rPr>
+        <w:t>Implications:</w:t>
+      </w:r>
+    </w:p>
+    <w:p>
+      <w:pPr>
+        <w:numPr>
+          <w:ilvl w:val="0"/>
+          <w:numId w:val="4"/>
+        </w:numPr>
+        <w:spacing w:before="240"/>
+      </w:pPr>
+      <w:r>
+        <w:t>Arrival rate is not constant—it decreases as more customers are in the system.</w:t>
+      </w:r>
+      <w:r>
+        <w:br/>
+      </w:r>
+    </w:p>
+    <w:p>
+      <w:pPr>
+        <w:numPr>
+          <w:ilvl w:val="0"/>
+          <w:numId w:val="4"/>
+        </w:numPr>
+        <w:spacing w:after="240"/>
+      </w:pPr>
+      <w:r>
+        <w:t>Special models and formulas (like birth-death processes) are used for analysis.</w:t>
+      </w:r>
+      <w:r>
+        <w:br/>
+      </w:r>
+    </w:p>
+    <w:p>
+      <w:pPr>
+        <w:spacing w:before="240" w:after="240"/>
+      </w:pPr>
+      <w:r>
+        <w:pict w14:anchorId="363E5C5E">
+          <v:rect id="_x0000_i1030" style="width:0;height:1.5pt" o:hralign="center" o:hrstd="t" o:hr="t" fillcolor="#a0a0a0" stroked="f"/>
+        </w:pict>
+      </w:r>
+    </w:p>
+    <w:p>
+      <w:pPr>
+        <w:pStyle w:val="Heading3"/>
+        <w:keepNext w:val="0"/>
+        <w:keepLines w:val="0"/>
+        <w:spacing w:before="280"/>
         <w:rPr>
           <w:b/>
           <w:color w:val="000000"/>
           <w:sz w:val="26"/>
           <w:szCs w:val="26"/>
         </w:rPr>
-        <w:t>Service Infinite Queue Model (M/M/c)</w:t>
-      </w:r>
-    </w:p>
-    <w:p>
-      <w:pPr>
-        <w:spacing w:before="240" w:after="240"/>
-        <w:rPr>
-          <w:b/>
-        </w:rPr>
-      </w:pPr>
-      <w:r>
-        <w:rPr>
-          <w:b/>
-        </w:rPr>
-        <w:t>Assumptions:</w:t>
-      </w:r>
-    </w:p>
-    <w:p>
-      <w:pPr>
-        <w:numPr>
-          <w:ilvl w:val="0"/>
-          <w:numId w:val="6"/>
-        </w:numPr>
-        <w:spacing w:before="240"/>
-      </w:pPr>
-      <w:r>
-        <w:t>Multiple servers (c channels).</w:t>
-      </w:r>
-      <w:r>
-        <w:br/>
-      </w:r>
-    </w:p>
-    <w:p>
-      <w:pPr>
-        <w:numPr>
-          <w:ilvl w:val="0"/>
-          <w:numId w:val="6"/>
-        </w:numPr>
-      </w:pPr>
-      <w:r>
-        <w:t>Infinite queue capacity and population.</w:t>
-      </w:r>
-      <w:r>
-        <w:br/>
-      </w:r>
-    </w:p>
-    <w:p>
-      <w:pPr>
-        <w:numPr>
-          <w:ilvl w:val="0"/>
-          <w:numId w:val="6"/>
-        </w:numPr>
-      </w:pPr>
-      <w:r>
-        <w:t>Poisson arrivals and exponential service times.</w:t>
-      </w:r>
-      <w:r>
-        <w:br/>
-      </w:r>
-    </w:p>
-    <w:p>
-      <w:pPr>
-        <w:numPr>
-          <w:ilvl w:val="0"/>
-          <w:numId w:val="6"/>
-        </w:numPr>
-        <w:spacing w:after="240"/>
-      </w:pPr>
-      <w:r>
-        <w:lastRenderedPageBreak/>
-        <w:t>FIFO service discipline.</w:t>
-      </w:r>
-      <w:r>
-        <w:br/>
-      </w:r>
-    </w:p>
-    <w:p>
-      <w:pPr>
-        <w:spacing w:before="240" w:after="240"/>
-      </w:pPr>
-      <w:r>
-        <w:t>This model applies to environments like banks, help desks, and hospitals with multiple service counters.</w:t>
-      </w:r>
-    </w:p>
-    <w:p>
-      <w:pPr>
-        <w:spacing w:before="240" w:after="240"/>
-      </w:pPr>
-      <w:r>
-        <w:rPr>
-          <w:b/>
-        </w:rPr>
-        <w:t>Note:</w:t>
-      </w:r>
-      <w:r>
-        <w:t xml:space="preserve"> Calculations require </w:t>
-      </w:r>
-      <w:proofErr w:type="spellStart"/>
-      <w:r>
-        <w:t>Erlang</w:t>
-      </w:r>
-      <w:proofErr w:type="spellEnd"/>
-      <w:r>
-        <w:t>-C formulas, which consider the number of servers, arrival rate, and service rate.</w:t>
-      </w:r>
-    </w:p>
-    <w:p>
-      <w:pPr>
-        <w:spacing w:before="240" w:after="240"/>
-      </w:pPr>
-      <w:r>
-        <w:pict w14:anchorId="7A7F6EA3">
-          <v:rect id="_x0000_i1029" style="width:0;height:1.5pt" o:hralign="center" o:hrstd="t" o:hr="t" fillcolor="#a0a0a0" stroked="f"/>
-        </w:pict>
-      </w:r>
-    </w:p>
-    <w:p>
-      <w:pPr>
-        <w:pStyle w:val="Heading3"/>
-        <w:keepNext w:val="0"/>
-        <w:keepLines w:val="0"/>
-        <w:spacing w:before="280"/>
+      </w:pPr>
+      <w:bookmarkStart w:id="6" w:name="_i27geoyc1e6n" w:colFirst="0" w:colLast="0"/>
+      <w:bookmarkEnd w:id="6"/>
+      <w:r>
         <w:rPr>
           <w:b/>
           <w:color w:val="000000"/>
           <w:sz w:val="26"/>
           <w:szCs w:val="26"/>
         </w:rPr>
-      </w:pPr>
-      <w:bookmarkStart w:id="6" w:name="_rysihjnupvo2" w:colFirst="0" w:colLast="0"/>
-      <w:bookmarkEnd w:id="6"/>
-      <w:r>
-        <w:rPr>
-          <w:b/>
-          <w:color w:val="000000"/>
-          <w:sz w:val="26"/>
-          <w:szCs w:val="26"/>
-        </w:rPr>
-        <w:t>Finite Population Model</w:t>
-      </w:r>
-    </w:p>
-    <w:p>
-      <w:pPr>
-        <w:spacing w:before="240" w:after="240"/>
-        <w:rPr>
-          <w:b/>
-        </w:rPr>
-      </w:pPr>
-      <w:r>
-        <w:rPr>
-          <w:b/>
-        </w:rPr>
-        <w:t>Features:</w:t>
-      </w:r>
-    </w:p>
-    <w:p>
-      <w:pPr>
-        <w:numPr>
-          <w:ilvl w:val="0"/>
-          <w:numId w:val="7"/>
+        <w:t>Applications of Queuing Theory</w:t>
+      </w:r>
+    </w:p>
+    <w:p>
+      <w:pPr>
+        <w:numPr>
+          <w:ilvl w:val="0"/>
+          <w:numId w:val="3"/>
         </w:numPr>
         <w:spacing w:before="240"/>
       </w:pPr>
       <w:r>
-        <w:t>Only a limited number of customers (N) in the population.</w:t>
+        <w:t>Service centers (e.g., banks, customer support)</w:t>
       </w:r>
       <w:r>
         <w:br/>
@@ -809,137 +900,11 @@
       <w:pPr>
         <w:numPr>
           <w:ilvl w:val="0"/>
-          <w:numId w:val="7"/>
-        </w:numPr>
-      </w:pPr>
-      <w:r>
-        <w:t>The arrival rate depends on the number of customers not currently in the system.</w:t>
-      </w:r>
-      <w:r>
-        <w:br/>
-      </w:r>
-    </w:p>
-    <w:p>
-      <w:pPr>
-        <w:numPr>
-          <w:ilvl w:val="0"/>
-          <w:numId w:val="7"/>
-        </w:numPr>
-        <w:spacing w:after="240"/>
-      </w:pPr>
-      <w:r>
-        <w:t>Suitable for repair stations, machine shops, or clinics with a small number of users.</w:t>
-      </w:r>
-      <w:r>
-        <w:br/>
-      </w:r>
-    </w:p>
-    <w:p>
-      <w:pPr>
-        <w:spacing w:before="240" w:after="240"/>
-        <w:rPr>
-          <w:b/>
-        </w:rPr>
-      </w:pPr>
-      <w:r>
-        <w:rPr>
-          <w:b/>
-        </w:rPr>
-        <w:t>Implications:</w:t>
-      </w:r>
-    </w:p>
-    <w:p>
-      <w:pPr>
-        <w:numPr>
-          <w:ilvl w:val="0"/>
-          <w:numId w:val="4"/>
-        </w:numPr>
-        <w:spacing w:before="240"/>
-      </w:pPr>
-      <w:r>
-        <w:t>Arrival rate is not constant—it decreases as more customers are in the system.</w:t>
-      </w:r>
-      <w:r>
-        <w:br/>
-      </w:r>
-    </w:p>
-    <w:p>
-      <w:pPr>
-        <w:numPr>
-          <w:ilvl w:val="0"/>
-          <w:numId w:val="4"/>
-        </w:numPr>
-        <w:spacing w:after="240"/>
-      </w:pPr>
-      <w:r>
-        <w:t>Special models and formulas (like birth-death processes) are used for analysis.</w:t>
-      </w:r>
-      <w:r>
-        <w:br/>
-      </w:r>
-    </w:p>
-    <w:p>
-      <w:pPr>
-        <w:spacing w:before="240" w:after="240"/>
-      </w:pPr>
-      <w:r>
-        <w:pict w14:anchorId="363E5C5E">
-          <v:rect id="_x0000_i1030" style="width:0;height:1.5pt" o:hralign="center" o:hrstd="t" o:hr="t" fillcolor="#a0a0a0" stroked="f"/>
-        </w:pict>
-      </w:r>
-    </w:p>
-    <w:p>
-      <w:pPr>
-        <w:pStyle w:val="Heading3"/>
-        <w:keepNext w:val="0"/>
-        <w:keepLines w:val="0"/>
-        <w:spacing w:before="280"/>
-        <w:rPr>
-          <w:b/>
-          <w:color w:val="000000"/>
-          <w:sz w:val="26"/>
-          <w:szCs w:val="26"/>
-        </w:rPr>
-      </w:pPr>
-      <w:bookmarkStart w:id="7" w:name="_i27geoyc1e6n" w:colFirst="0" w:colLast="0"/>
-      <w:bookmarkEnd w:id="7"/>
-      <w:r>
-        <w:rPr>
-          <w:b/>
-          <w:color w:val="000000"/>
-          <w:sz w:val="26"/>
-          <w:szCs w:val="26"/>
-        </w:rPr>
-        <w:t>Applications of Queuing Theory</w:t>
-      </w:r>
-    </w:p>
-    <w:p>
-      <w:pPr>
-        <w:numPr>
-          <w:ilvl w:val="0"/>
           <w:numId w:val="3"/>
         </w:numPr>
-        <w:spacing w:before="240"/>
-      </w:pPr>
-      <w:r>
-        <w:t>Service centers (e.g., banks, customer support)</w:t>
-      </w:r>
-      <w:r>
-        <w:br/>
-      </w:r>
-    </w:p>
-    <w:p>
-      <w:pPr>
-        <w:numPr>
-          <w:ilvl w:val="0"/>
-          <w:numId w:val="3"/>
-        </w:numPr>
-      </w:pPr>
-      <w:r>
-        <w:t>Assembly line</w:t>
-      </w:r>
-      <w:r>
-        <w:t>s in manufacturing</w:t>
+      </w:pPr>
+      <w:r>
+        <w:t>Assembly lines in manufacturing</w:t>
       </w:r>
       <w:r>
         <w:br/>
@@ -1010,6 +975,552 @@
         <w:lastRenderedPageBreak/>
         <w:pict w14:anchorId="1954D5D4">
           <v:rect id="_x0000_i1031" style="width:0;height:1.5pt" o:hralign="center" o:hrstd="t" o:hr="t" fillcolor="#a0a0a0" stroked="f"/>
+        </w:pict>
+      </w:r>
+    </w:p>
+    <w:p>
+      <w:pPr>
+        <w:pStyle w:val="Heading3"/>
+      </w:pPr>
+      <w:bookmarkStart w:id="7" w:name="_GoBack"/>
+      <w:bookmarkEnd w:id="7"/>
+      <w:r>
+        <w:rPr>
+          <w:rStyle w:val="Strong"/>
+          <w:b w:val="0"/>
+          <w:bCs w:val="0"/>
+        </w:rPr>
+        <w:t>Discuss Different Attitudes of Customers in Waiting Line</w:t>
+      </w:r>
+    </w:p>
+    <w:p>
+      <w:pPr>
+        <w:pStyle w:val="NormalWeb"/>
+      </w:pPr>
+      <w:r>
+        <w:t>The attitude of customers in a waiting line plays a significant role in their overall satisfaction, even if the actual wait time is short or reasonable. Understanding these attitudes helps in designing better queuing systems.</w:t>
+      </w:r>
+    </w:p>
+    <w:p>
+      <w:pPr>
+        <w:pStyle w:val="NormalWeb"/>
+      </w:pPr>
+      <w:r>
+        <w:t xml:space="preserve">Below are the </w:t>
+      </w:r>
+      <w:r>
+        <w:rPr>
+          <w:rStyle w:val="Strong"/>
+        </w:rPr>
+        <w:t>different attitudes customers show while waiting in line</w:t>
+      </w:r>
+      <w:r>
+        <w:t>:</w:t>
+      </w:r>
+    </w:p>
+    <w:p>
+      <w:r>
+        <w:pict w14:anchorId="0942AE32">
+          <v:rect id="_x0000_i1032" style="width:0;height:1.5pt" o:hralign="center" o:hrstd="t" o:hr="t" fillcolor="#a0a0a0" stroked="f"/>
+        </w:pict>
+      </w:r>
+    </w:p>
+    <w:p>
+      <w:pPr>
+        <w:pStyle w:val="Heading3"/>
+      </w:pPr>
+      <w:r>
+        <w:rPr>
+          <w:rStyle w:val="Strong"/>
+          <w:b w:val="0"/>
+          <w:bCs w:val="0"/>
+        </w:rPr>
+        <w:t>1. Unoccupied Time Feels Longer than Occupied Time</w:t>
+      </w:r>
+    </w:p>
+    <w:p>
+      <w:pPr>
+        <w:pStyle w:val="NormalWeb"/>
+        <w:numPr>
+          <w:ilvl w:val="0"/>
+          <w:numId w:val="8"/>
+        </w:numPr>
+      </w:pPr>
+      <w:r>
+        <w:t>When customers are not doing anything while waiting, time seems to pass slowly.</w:t>
+      </w:r>
+    </w:p>
+    <w:p>
+      <w:pPr>
+        <w:pStyle w:val="NormalWeb"/>
+        <w:numPr>
+          <w:ilvl w:val="0"/>
+          <w:numId w:val="8"/>
+        </w:numPr>
+      </w:pPr>
+      <w:r>
+        <w:t>Example: People waiting in silence at a bank counter feel more impatient than those watching a TV screen.</w:t>
+      </w:r>
+    </w:p>
+    <w:p>
+      <w:pPr>
+        <w:pStyle w:val="NormalWeb"/>
+        <w:numPr>
+          <w:ilvl w:val="0"/>
+          <w:numId w:val="8"/>
+        </w:numPr>
+      </w:pPr>
+      <w:r>
+        <w:rPr>
+          <w:rStyle w:val="Strong"/>
+        </w:rPr>
+        <w:t>Solution</w:t>
+      </w:r>
+      <w:r>
+        <w:t>: Engage customers with displays, music, or information boards.</w:t>
+      </w:r>
+    </w:p>
+    <w:p>
+      <w:r>
+        <w:pict w14:anchorId="5E2166BD">
+          <v:rect id="_x0000_i1033" style="width:0;height:1.5pt" o:hralign="center" o:hrstd="t" o:hr="t" fillcolor="#a0a0a0" stroked="f"/>
+        </w:pict>
+      </w:r>
+    </w:p>
+    <w:p>
+      <w:pPr>
+        <w:pStyle w:val="Heading3"/>
+      </w:pPr>
+      <w:r>
+        <w:rPr>
+          <w:rStyle w:val="Strong"/>
+          <w:b w:val="0"/>
+          <w:bCs w:val="0"/>
+        </w:rPr>
+        <w:t>2. Uncertain Wait is More Frustrating than a Known Wait</w:t>
+      </w:r>
+    </w:p>
+    <w:p>
+      <w:pPr>
+        <w:pStyle w:val="NormalWeb"/>
+        <w:numPr>
+          <w:ilvl w:val="0"/>
+          <w:numId w:val="9"/>
+        </w:numPr>
+      </w:pPr>
+      <w:r>
+        <w:t>Customers get more anxious if they don’t know how long the wait will be.</w:t>
+      </w:r>
+    </w:p>
+    <w:p>
+      <w:pPr>
+        <w:pStyle w:val="NormalWeb"/>
+        <w:numPr>
+          <w:ilvl w:val="0"/>
+          <w:numId w:val="9"/>
+        </w:numPr>
+      </w:pPr>
+      <w:r>
+        <w:rPr>
+          <w:rStyle w:val="Strong"/>
+        </w:rPr>
+        <w:t>Example</w:t>
+      </w:r>
+      <w:r>
+        <w:t>: Waiting for a bus without any schedule feels longer than waiting with a display showing time.</w:t>
+      </w:r>
+    </w:p>
+    <w:p>
+      <w:pPr>
+        <w:pStyle w:val="NormalWeb"/>
+        <w:numPr>
+          <w:ilvl w:val="0"/>
+          <w:numId w:val="9"/>
+        </w:numPr>
+      </w:pPr>
+      <w:r>
+        <w:rPr>
+          <w:rStyle w:val="Strong"/>
+        </w:rPr>
+        <w:t>Solution</w:t>
+      </w:r>
+      <w:r>
+        <w:t>: Inform customers about estimated wait times.</w:t>
+      </w:r>
+    </w:p>
+    <w:p>
+      <w:r>
+        <w:pict w14:anchorId="426F51CD">
+          <v:rect id="_x0000_i1034" style="width:0;height:1.5pt" o:hralign="center" o:hrstd="t" o:hr="t" fillcolor="#a0a0a0" stroked="f"/>
+        </w:pict>
+      </w:r>
+    </w:p>
+    <w:p>
+      <w:pPr>
+        <w:pStyle w:val="Heading3"/>
+      </w:pPr>
+      <w:r>
+        <w:rPr>
+          <w:rStyle w:val="Strong"/>
+          <w:b w:val="0"/>
+          <w:bCs w:val="0"/>
+        </w:rPr>
+        <w:t>3. Unexplained Wait is More Annoying than an Explained Wait</w:t>
+      </w:r>
+    </w:p>
+    <w:p>
+      <w:pPr>
+        <w:pStyle w:val="NormalWeb"/>
+        <w:numPr>
+          <w:ilvl w:val="0"/>
+          <w:numId w:val="10"/>
+        </w:numPr>
+      </w:pPr>
+      <w:r>
+        <w:t>People feel more frustrated if they don’t know why the wait is happening.</w:t>
+      </w:r>
+    </w:p>
+    <w:p>
+      <w:pPr>
+        <w:pStyle w:val="NormalWeb"/>
+        <w:numPr>
+          <w:ilvl w:val="0"/>
+          <w:numId w:val="10"/>
+        </w:numPr>
+      </w:pPr>
+      <w:r>
+        <w:rPr>
+          <w:rStyle w:val="Strong"/>
+        </w:rPr>
+        <w:t>Example</w:t>
+      </w:r>
+      <w:r>
+        <w:t>: No update in a hospital waiting room may cause anger.</w:t>
+      </w:r>
+    </w:p>
+    <w:p>
+      <w:pPr>
+        <w:pStyle w:val="NormalWeb"/>
+        <w:numPr>
+          <w:ilvl w:val="0"/>
+          <w:numId w:val="10"/>
+        </w:numPr>
+      </w:pPr>
+      <w:r>
+        <w:rPr>
+          <w:rStyle w:val="Strong"/>
+        </w:rPr>
+        <w:t>Solution</w:t>
+      </w:r>
+      <w:r>
+        <w:t>: Provide reasons for delay (e.g., “Doctor is in emergency surgery”).</w:t>
+      </w:r>
+    </w:p>
+    <w:p>
+      <w:r>
+        <w:pict w14:anchorId="43A209F4">
+          <v:rect id="_x0000_i1035" style="width:0;height:1.5pt" o:hralign="center" o:hrstd="t" o:hr="t" fillcolor="#a0a0a0" stroked="f"/>
+        </w:pict>
+      </w:r>
+    </w:p>
+    <w:p>
+      <w:pPr>
+        <w:pStyle w:val="Heading3"/>
+      </w:pPr>
+      <w:r>
+        <w:rPr>
+          <w:rStyle w:val="Strong"/>
+          <w:b w:val="0"/>
+          <w:bCs w:val="0"/>
+        </w:rPr>
+        <w:t>4. Unfair Wait is More Agonizing than a Fair Wait</w:t>
+      </w:r>
+    </w:p>
+    <w:p>
+      <w:pPr>
+        <w:pStyle w:val="NormalWeb"/>
+        <w:numPr>
+          <w:ilvl w:val="0"/>
+          <w:numId w:val="11"/>
+        </w:numPr>
+      </w:pPr>
+      <w:r>
+        <w:t>Customers are more irritated when they feel the order of service is unfair.</w:t>
+      </w:r>
+    </w:p>
+    <w:p>
+      <w:pPr>
+        <w:pStyle w:val="NormalWeb"/>
+        <w:numPr>
+          <w:ilvl w:val="0"/>
+          <w:numId w:val="11"/>
+        </w:numPr>
+      </w:pPr>
+      <w:r>
+        <w:rPr>
+          <w:rStyle w:val="Strong"/>
+        </w:rPr>
+        <w:t>Example</w:t>
+      </w:r>
+      <w:r>
+        <w:t>: Someone who came later being served earlier creates frustration.</w:t>
+      </w:r>
+    </w:p>
+    <w:p>
+      <w:pPr>
+        <w:pStyle w:val="NormalWeb"/>
+        <w:numPr>
+          <w:ilvl w:val="0"/>
+          <w:numId w:val="11"/>
+        </w:numPr>
+      </w:pPr>
+      <w:r>
+        <w:rPr>
+          <w:rStyle w:val="Strong"/>
+        </w:rPr>
+        <w:t>Solution</w:t>
+      </w:r>
+      <w:r>
+        <w:t xml:space="preserve">: Maintain </w:t>
+      </w:r>
+      <w:r>
+        <w:rPr>
+          <w:rStyle w:val="Strong"/>
+        </w:rPr>
+        <w:t>first-come, first-served (FIFO)</w:t>
+      </w:r>
+      <w:r>
+        <w:t xml:space="preserve"> discipline or transparent priority rules.</w:t>
+      </w:r>
+    </w:p>
+    <w:p>
+      <w:r>
+        <w:lastRenderedPageBreak/>
+        <w:pict w14:anchorId="3A649F5F">
+          <v:rect id="_x0000_i1036" style="width:0;height:1.5pt" o:hralign="center" o:hrstd="t" o:hr="t" fillcolor="#a0a0a0" stroked="f"/>
+        </w:pict>
+      </w:r>
+    </w:p>
+    <w:p>
+      <w:pPr>
+        <w:pStyle w:val="Heading3"/>
+      </w:pPr>
+      <w:r>
+        <w:rPr>
+          <w:rStyle w:val="Strong"/>
+          <w:b w:val="0"/>
+          <w:bCs w:val="0"/>
+        </w:rPr>
+        <w:t>5. The More Valuable the Service, the More Willing the Customer is to Wait</w:t>
+      </w:r>
+    </w:p>
+    <w:p>
+      <w:pPr>
+        <w:pStyle w:val="NormalWeb"/>
+        <w:numPr>
+          <w:ilvl w:val="0"/>
+          <w:numId w:val="12"/>
+        </w:numPr>
+      </w:pPr>
+      <w:r>
+        <w:t>Customers tolerate longer waits if the service is important or high quality.</w:t>
+      </w:r>
+    </w:p>
+    <w:p>
+      <w:pPr>
+        <w:pStyle w:val="NormalWeb"/>
+        <w:numPr>
+          <w:ilvl w:val="0"/>
+          <w:numId w:val="12"/>
+        </w:numPr>
+      </w:pPr>
+      <w:r>
+        <w:rPr>
+          <w:rStyle w:val="Strong"/>
+        </w:rPr>
+        <w:t>Example</w:t>
+      </w:r>
+      <w:r>
+        <w:t>: People may wait longer for a specialist doctor than a general one.</w:t>
+      </w:r>
+    </w:p>
+    <w:p>
+      <w:pPr>
+        <w:pStyle w:val="NormalWeb"/>
+        <w:numPr>
+          <w:ilvl w:val="0"/>
+          <w:numId w:val="12"/>
+        </w:numPr>
+      </w:pPr>
+      <w:r>
+        <w:rPr>
+          <w:rStyle w:val="Strong"/>
+        </w:rPr>
+        <w:t>Solution</w:t>
+      </w:r>
+      <w:r>
+        <w:t>: High-value services can afford longer waits if quality is assured.</w:t>
+      </w:r>
+    </w:p>
+    <w:p>
+      <w:r>
+        <w:pict w14:anchorId="4142CF29">
+          <v:rect id="_x0000_i1037" style="width:0;height:1.5pt" o:hralign="center" o:hrstd="t" o:hr="t" fillcolor="#a0a0a0" stroked="f"/>
+        </w:pict>
+      </w:r>
+    </w:p>
+    <w:p>
+      <w:pPr>
+        <w:pStyle w:val="Heading3"/>
+      </w:pPr>
+      <w:r>
+        <w:rPr>
+          <w:rStyle w:val="Strong"/>
+          <w:b w:val="0"/>
+          <w:bCs w:val="0"/>
+        </w:rPr>
+        <w:t>6. Solo Waiting Feels Longer than Group Waiting</w:t>
+      </w:r>
+    </w:p>
+    <w:p>
+      <w:pPr>
+        <w:pStyle w:val="NormalWeb"/>
+        <w:numPr>
+          <w:ilvl w:val="0"/>
+          <w:numId w:val="13"/>
+        </w:numPr>
+      </w:pPr>
+      <w:r>
+        <w:t>Waiting alone feels more tiring and frustrating.</w:t>
+      </w:r>
+    </w:p>
+    <w:p>
+      <w:pPr>
+        <w:pStyle w:val="NormalWeb"/>
+        <w:numPr>
+          <w:ilvl w:val="0"/>
+          <w:numId w:val="13"/>
+        </w:numPr>
+      </w:pPr>
+      <w:r>
+        <w:rPr>
+          <w:rStyle w:val="Strong"/>
+        </w:rPr>
+        <w:t>Example</w:t>
+      </w:r>
+      <w:r>
+        <w:t>: Waiting in a queue with friends feels quicker than waiting alone.</w:t>
+      </w:r>
+    </w:p>
+    <w:p>
+      <w:pPr>
+        <w:pStyle w:val="NormalWeb"/>
+        <w:numPr>
+          <w:ilvl w:val="0"/>
+          <w:numId w:val="13"/>
+        </w:numPr>
+      </w:pPr>
+      <w:r>
+        <w:rPr>
+          <w:rStyle w:val="Strong"/>
+        </w:rPr>
+        <w:t>Solution</w:t>
+      </w:r>
+      <w:r>
+        <w:t>: Create a comfortable and social environment where possible.</w:t>
+      </w:r>
+    </w:p>
+    <w:p>
+      <w:r>
+        <w:pict w14:anchorId="3B1234F5">
+          <v:rect id="_x0000_i1038" style="width:0;height:1.5pt" o:hralign="center" o:hrstd="t" o:hr="t" fillcolor="#a0a0a0" stroked="f"/>
+        </w:pict>
+      </w:r>
+    </w:p>
+    <w:p>
+      <w:pPr>
+        <w:pStyle w:val="Heading3"/>
+      </w:pPr>
+      <w:r>
+        <w:rPr>
+          <w:rStyle w:val="Strong"/>
+          <w:b w:val="0"/>
+          <w:bCs w:val="0"/>
+        </w:rPr>
+        <w:t>7. Anxiety Makes Wait Time Feel Longer</w:t>
+      </w:r>
+    </w:p>
+    <w:p>
+      <w:pPr>
+        <w:pStyle w:val="NormalWeb"/>
+        <w:numPr>
+          <w:ilvl w:val="0"/>
+          <w:numId w:val="14"/>
+        </w:numPr>
+      </w:pPr>
+      <w:r>
+        <w:t>If a customer is anxious (e.g., waiting for test results), time seems to pass more slowly.</w:t>
+      </w:r>
+    </w:p>
+    <w:p>
+      <w:pPr>
+        <w:pStyle w:val="NormalWeb"/>
+        <w:numPr>
+          <w:ilvl w:val="0"/>
+          <w:numId w:val="14"/>
+        </w:numPr>
+      </w:pPr>
+      <w:r>
+        <w:rPr>
+          <w:rStyle w:val="Strong"/>
+        </w:rPr>
+        <w:t>Solution</w:t>
+      </w:r>
+      <w:r>
+        <w:t>: Reduce anxiety through reassurance or updates.</w:t>
+      </w:r>
+    </w:p>
+    <w:p>
+      <w:r>
+        <w:pict w14:anchorId="44866568">
+          <v:rect id="_x0000_i1039" style="width:0;height:1.5pt" o:hralign="center" o:hrstd="t" o:hr="t" fillcolor="#a0a0a0" stroked="f"/>
+        </w:pict>
+      </w:r>
+    </w:p>
+    <w:p>
+      <w:pPr>
+        <w:pStyle w:val="Heading3"/>
+      </w:pPr>
+      <w:r>
+        <w:rPr>
+          <w:rStyle w:val="Strong"/>
+          <w:b w:val="0"/>
+          <w:bCs w:val="0"/>
+        </w:rPr>
+        <w:t>Conclusion:</w:t>
+      </w:r>
+    </w:p>
+    <w:p>
+      <w:pPr>
+        <w:pStyle w:val="NormalWeb"/>
+      </w:pPr>
+      <w:r>
+        <w:t xml:space="preserve">Customer attitudes in waiting lines depend not just on the actual wait time but on psychological and emotional factors. Understanding these behaviors helps improve </w:t>
+      </w:r>
+      <w:r>
+        <w:rPr>
+          <w:rStyle w:val="Strong"/>
+        </w:rPr>
+        <w:t>customer experience</w:t>
+      </w:r>
+      <w:r>
+        <w:t xml:space="preserve"> and reduce perceived wait times.</w:t>
+      </w:r>
+    </w:p>
+    <w:p>
+      <w:r>
+        <w:pict w14:anchorId="72ED2EC7">
+          <v:rect id="_x0000_i1040" style="width:0;height:1.5pt" o:hralign="center" o:hrstd="t" o:hr="t" fillcolor="#a0a0a0" stroked="f"/>
         </w:pict>
       </w:r>
     </w:p>
@@ -1140,6 +1651,602 @@
     </w:lvl>
   </w:abstractNum>
   <w:abstractNum w:abstractNumId="1" w15:restartNumberingAfterBreak="0">
+    <w:nsid w:val="10E5545C"/>
+    <w:multiLevelType w:val="multilevel"/>
+    <w:tmpl w:val="1B7A8832"/>
+    <w:lvl w:ilvl="0">
+      <w:start w:val="1"/>
+      <w:numFmt w:val="bullet"/>
+      <w:lvlText w:val=""/>
+      <w:lvlJc w:val="left"/>
+      <w:pPr>
+        <w:tabs>
+          <w:tab w:val="num" w:pos="720"/>
+        </w:tabs>
+        <w:ind w:left="720" w:hanging="360"/>
+      </w:pPr>
+      <w:rPr>
+        <w:rFonts w:ascii="Symbol" w:hAnsi="Symbol" w:hint="default"/>
+        <w:sz w:val="20"/>
+      </w:rPr>
+    </w:lvl>
+    <w:lvl w:ilvl="1" w:tentative="1">
+      <w:start w:val="1"/>
+      <w:numFmt w:val="bullet"/>
+      <w:lvlText w:val="o"/>
+      <w:lvlJc w:val="left"/>
+      <w:pPr>
+        <w:tabs>
+          <w:tab w:val="num" w:pos="1440"/>
+        </w:tabs>
+        <w:ind w:left="1440" w:hanging="360"/>
+      </w:pPr>
+      <w:rPr>
+        <w:rFonts w:ascii="Courier New" w:hAnsi="Courier New" w:hint="default"/>
+        <w:sz w:val="20"/>
+      </w:rPr>
+    </w:lvl>
+    <w:lvl w:ilvl="2" w:tentative="1">
+      <w:start w:val="1"/>
+      <w:numFmt w:val="bullet"/>
+      <w:lvlText w:val=""/>
+      <w:lvlJc w:val="left"/>
+      <w:pPr>
+        <w:tabs>
+          <w:tab w:val="num" w:pos="2160"/>
+        </w:tabs>
+        <w:ind w:left="2160" w:hanging="360"/>
+      </w:pPr>
+      <w:rPr>
+        <w:rFonts w:ascii="Wingdings" w:hAnsi="Wingdings" w:hint="default"/>
+        <w:sz w:val="20"/>
+      </w:rPr>
+    </w:lvl>
+    <w:lvl w:ilvl="3" w:tentative="1">
+      <w:start w:val="1"/>
+      <w:numFmt w:val="bullet"/>
+      <w:lvlText w:val=""/>
+      <w:lvlJc w:val="left"/>
+      <w:pPr>
+        <w:tabs>
+          <w:tab w:val="num" w:pos="2880"/>
+        </w:tabs>
+        <w:ind w:left="2880" w:hanging="360"/>
+      </w:pPr>
+      <w:rPr>
+        <w:rFonts w:ascii="Wingdings" w:hAnsi="Wingdings" w:hint="default"/>
+        <w:sz w:val="20"/>
+      </w:rPr>
+    </w:lvl>
+    <w:lvl w:ilvl="4" w:tentative="1">
+      <w:start w:val="1"/>
+      <w:numFmt w:val="bullet"/>
+      <w:lvlText w:val=""/>
+      <w:lvlJc w:val="left"/>
+      <w:pPr>
+        <w:tabs>
+          <w:tab w:val="num" w:pos="3600"/>
+        </w:tabs>
+        <w:ind w:left="3600" w:hanging="360"/>
+      </w:pPr>
+      <w:rPr>
+        <w:rFonts w:ascii="Wingdings" w:hAnsi="Wingdings" w:hint="default"/>
+        <w:sz w:val="20"/>
+      </w:rPr>
+    </w:lvl>
+    <w:lvl w:ilvl="5" w:tentative="1">
+      <w:start w:val="1"/>
+      <w:numFmt w:val="bullet"/>
+      <w:lvlText w:val=""/>
+      <w:lvlJc w:val="left"/>
+      <w:pPr>
+        <w:tabs>
+          <w:tab w:val="num" w:pos="4320"/>
+        </w:tabs>
+        <w:ind w:left="4320" w:hanging="360"/>
+      </w:pPr>
+      <w:rPr>
+        <w:rFonts w:ascii="Wingdings" w:hAnsi="Wingdings" w:hint="default"/>
+        <w:sz w:val="20"/>
+      </w:rPr>
+    </w:lvl>
+    <w:lvl w:ilvl="6" w:tentative="1">
+      <w:start w:val="1"/>
+      <w:numFmt w:val="bullet"/>
+      <w:lvlText w:val=""/>
+      <w:lvlJc w:val="left"/>
+      <w:pPr>
+        <w:tabs>
+          <w:tab w:val="num" w:pos="5040"/>
+        </w:tabs>
+        <w:ind w:left="5040" w:hanging="360"/>
+      </w:pPr>
+      <w:rPr>
+        <w:rFonts w:ascii="Wingdings" w:hAnsi="Wingdings" w:hint="default"/>
+        <w:sz w:val="20"/>
+      </w:rPr>
+    </w:lvl>
+    <w:lvl w:ilvl="7" w:tentative="1">
+      <w:start w:val="1"/>
+      <w:numFmt w:val="bullet"/>
+      <w:lvlText w:val=""/>
+      <w:lvlJc w:val="left"/>
+      <w:pPr>
+        <w:tabs>
+          <w:tab w:val="num" w:pos="5760"/>
+        </w:tabs>
+        <w:ind w:left="5760" w:hanging="360"/>
+      </w:pPr>
+      <w:rPr>
+        <w:rFonts w:ascii="Wingdings" w:hAnsi="Wingdings" w:hint="default"/>
+        <w:sz w:val="20"/>
+      </w:rPr>
+    </w:lvl>
+    <w:lvl w:ilvl="8" w:tentative="1">
+      <w:start w:val="1"/>
+      <w:numFmt w:val="bullet"/>
+      <w:lvlText w:val=""/>
+      <w:lvlJc w:val="left"/>
+      <w:pPr>
+        <w:tabs>
+          <w:tab w:val="num" w:pos="6480"/>
+        </w:tabs>
+        <w:ind w:left="6480" w:hanging="360"/>
+      </w:pPr>
+      <w:rPr>
+        <w:rFonts w:ascii="Wingdings" w:hAnsi="Wingdings" w:hint="default"/>
+        <w:sz w:val="20"/>
+      </w:rPr>
+    </w:lvl>
+  </w:abstractNum>
+  <w:abstractNum w:abstractNumId="2" w15:restartNumberingAfterBreak="0">
+    <w:nsid w:val="13D518A4"/>
+    <w:multiLevelType w:val="multilevel"/>
+    <w:tmpl w:val="2016683C"/>
+    <w:lvl w:ilvl="0">
+      <w:start w:val="1"/>
+      <w:numFmt w:val="bullet"/>
+      <w:lvlText w:val=""/>
+      <w:lvlJc w:val="left"/>
+      <w:pPr>
+        <w:tabs>
+          <w:tab w:val="num" w:pos="720"/>
+        </w:tabs>
+        <w:ind w:left="720" w:hanging="360"/>
+      </w:pPr>
+      <w:rPr>
+        <w:rFonts w:ascii="Symbol" w:hAnsi="Symbol" w:hint="default"/>
+        <w:sz w:val="20"/>
+      </w:rPr>
+    </w:lvl>
+    <w:lvl w:ilvl="1" w:tentative="1">
+      <w:start w:val="1"/>
+      <w:numFmt w:val="bullet"/>
+      <w:lvlText w:val="o"/>
+      <w:lvlJc w:val="left"/>
+      <w:pPr>
+        <w:tabs>
+          <w:tab w:val="num" w:pos="1440"/>
+        </w:tabs>
+        <w:ind w:left="1440" w:hanging="360"/>
+      </w:pPr>
+      <w:rPr>
+        <w:rFonts w:ascii="Courier New" w:hAnsi="Courier New" w:hint="default"/>
+        <w:sz w:val="20"/>
+      </w:rPr>
+    </w:lvl>
+    <w:lvl w:ilvl="2" w:tentative="1">
+      <w:start w:val="1"/>
+      <w:numFmt w:val="bullet"/>
+      <w:lvlText w:val=""/>
+      <w:lvlJc w:val="left"/>
+      <w:pPr>
+        <w:tabs>
+          <w:tab w:val="num" w:pos="2160"/>
+        </w:tabs>
+        <w:ind w:left="2160" w:hanging="360"/>
+      </w:pPr>
+      <w:rPr>
+        <w:rFonts w:ascii="Wingdings" w:hAnsi="Wingdings" w:hint="default"/>
+        <w:sz w:val="20"/>
+      </w:rPr>
+    </w:lvl>
+    <w:lvl w:ilvl="3" w:tentative="1">
+      <w:start w:val="1"/>
+      <w:numFmt w:val="bullet"/>
+      <w:lvlText w:val=""/>
+      <w:lvlJc w:val="left"/>
+      <w:pPr>
+        <w:tabs>
+          <w:tab w:val="num" w:pos="2880"/>
+        </w:tabs>
+        <w:ind w:left="2880" w:hanging="360"/>
+      </w:pPr>
+      <w:rPr>
+        <w:rFonts w:ascii="Wingdings" w:hAnsi="Wingdings" w:hint="default"/>
+        <w:sz w:val="20"/>
+      </w:rPr>
+    </w:lvl>
+    <w:lvl w:ilvl="4" w:tentative="1">
+      <w:start w:val="1"/>
+      <w:numFmt w:val="bullet"/>
+      <w:lvlText w:val=""/>
+      <w:lvlJc w:val="left"/>
+      <w:pPr>
+        <w:tabs>
+          <w:tab w:val="num" w:pos="3600"/>
+        </w:tabs>
+        <w:ind w:left="3600" w:hanging="360"/>
+      </w:pPr>
+      <w:rPr>
+        <w:rFonts w:ascii="Wingdings" w:hAnsi="Wingdings" w:hint="default"/>
+        <w:sz w:val="20"/>
+      </w:rPr>
+    </w:lvl>
+    <w:lvl w:ilvl="5" w:tentative="1">
+      <w:start w:val="1"/>
+      <w:numFmt w:val="bullet"/>
+      <w:lvlText w:val=""/>
+      <w:lvlJc w:val="left"/>
+      <w:pPr>
+        <w:tabs>
+          <w:tab w:val="num" w:pos="4320"/>
+        </w:tabs>
+        <w:ind w:left="4320" w:hanging="360"/>
+      </w:pPr>
+      <w:rPr>
+        <w:rFonts w:ascii="Wingdings" w:hAnsi="Wingdings" w:hint="default"/>
+        <w:sz w:val="20"/>
+      </w:rPr>
+    </w:lvl>
+    <w:lvl w:ilvl="6" w:tentative="1">
+      <w:start w:val="1"/>
+      <w:numFmt w:val="bullet"/>
+      <w:lvlText w:val=""/>
+      <w:lvlJc w:val="left"/>
+      <w:pPr>
+        <w:tabs>
+          <w:tab w:val="num" w:pos="5040"/>
+        </w:tabs>
+        <w:ind w:left="5040" w:hanging="360"/>
+      </w:pPr>
+      <w:rPr>
+        <w:rFonts w:ascii="Wingdings" w:hAnsi="Wingdings" w:hint="default"/>
+        <w:sz w:val="20"/>
+      </w:rPr>
+    </w:lvl>
+    <w:lvl w:ilvl="7" w:tentative="1">
+      <w:start w:val="1"/>
+      <w:numFmt w:val="bullet"/>
+      <w:lvlText w:val=""/>
+      <w:lvlJc w:val="left"/>
+      <w:pPr>
+        <w:tabs>
+          <w:tab w:val="num" w:pos="5760"/>
+        </w:tabs>
+        <w:ind w:left="5760" w:hanging="360"/>
+      </w:pPr>
+      <w:rPr>
+        <w:rFonts w:ascii="Wingdings" w:hAnsi="Wingdings" w:hint="default"/>
+        <w:sz w:val="20"/>
+      </w:rPr>
+    </w:lvl>
+    <w:lvl w:ilvl="8" w:tentative="1">
+      <w:start w:val="1"/>
+      <w:numFmt w:val="bullet"/>
+      <w:lvlText w:val=""/>
+      <w:lvlJc w:val="left"/>
+      <w:pPr>
+        <w:tabs>
+          <w:tab w:val="num" w:pos="6480"/>
+        </w:tabs>
+        <w:ind w:left="6480" w:hanging="360"/>
+      </w:pPr>
+      <w:rPr>
+        <w:rFonts w:ascii="Wingdings" w:hAnsi="Wingdings" w:hint="default"/>
+        <w:sz w:val="20"/>
+      </w:rPr>
+    </w:lvl>
+  </w:abstractNum>
+  <w:abstractNum w:abstractNumId="3" w15:restartNumberingAfterBreak="0">
+    <w:nsid w:val="1DFE5D3B"/>
+    <w:multiLevelType w:val="multilevel"/>
+    <w:tmpl w:val="BE20425A"/>
+    <w:lvl w:ilvl="0">
+      <w:start w:val="1"/>
+      <w:numFmt w:val="bullet"/>
+      <w:lvlText w:val=""/>
+      <w:lvlJc w:val="left"/>
+      <w:pPr>
+        <w:tabs>
+          <w:tab w:val="num" w:pos="720"/>
+        </w:tabs>
+        <w:ind w:left="720" w:hanging="360"/>
+      </w:pPr>
+      <w:rPr>
+        <w:rFonts w:ascii="Symbol" w:hAnsi="Symbol" w:hint="default"/>
+        <w:sz w:val="20"/>
+      </w:rPr>
+    </w:lvl>
+    <w:lvl w:ilvl="1" w:tentative="1">
+      <w:start w:val="1"/>
+      <w:numFmt w:val="bullet"/>
+      <w:lvlText w:val="o"/>
+      <w:lvlJc w:val="left"/>
+      <w:pPr>
+        <w:tabs>
+          <w:tab w:val="num" w:pos="1440"/>
+        </w:tabs>
+        <w:ind w:left="1440" w:hanging="360"/>
+      </w:pPr>
+      <w:rPr>
+        <w:rFonts w:ascii="Courier New" w:hAnsi="Courier New" w:hint="default"/>
+        <w:sz w:val="20"/>
+      </w:rPr>
+    </w:lvl>
+    <w:lvl w:ilvl="2" w:tentative="1">
+      <w:start w:val="1"/>
+      <w:numFmt w:val="bullet"/>
+      <w:lvlText w:val=""/>
+      <w:lvlJc w:val="left"/>
+      <w:pPr>
+        <w:tabs>
+          <w:tab w:val="num" w:pos="2160"/>
+        </w:tabs>
+        <w:ind w:left="2160" w:hanging="360"/>
+      </w:pPr>
+      <w:rPr>
+        <w:rFonts w:ascii="Wingdings" w:hAnsi="Wingdings" w:hint="default"/>
+        <w:sz w:val="20"/>
+      </w:rPr>
+    </w:lvl>
+    <w:lvl w:ilvl="3" w:tentative="1">
+      <w:start w:val="1"/>
+      <w:numFmt w:val="bullet"/>
+      <w:lvlText w:val=""/>
+      <w:lvlJc w:val="left"/>
+      <w:pPr>
+        <w:tabs>
+          <w:tab w:val="num" w:pos="2880"/>
+        </w:tabs>
+        <w:ind w:left="2880" w:hanging="360"/>
+      </w:pPr>
+      <w:rPr>
+        <w:rFonts w:ascii="Wingdings" w:hAnsi="Wingdings" w:hint="default"/>
+        <w:sz w:val="20"/>
+      </w:rPr>
+    </w:lvl>
+    <w:lvl w:ilvl="4" w:tentative="1">
+      <w:start w:val="1"/>
+      <w:numFmt w:val="bullet"/>
+      <w:lvlText w:val=""/>
+      <w:lvlJc w:val="left"/>
+      <w:pPr>
+        <w:tabs>
+          <w:tab w:val="num" w:pos="3600"/>
+        </w:tabs>
+        <w:ind w:left="3600" w:hanging="360"/>
+      </w:pPr>
+      <w:rPr>
+        <w:rFonts w:ascii="Wingdings" w:hAnsi="Wingdings" w:hint="default"/>
+        <w:sz w:val="20"/>
+      </w:rPr>
+    </w:lvl>
+    <w:lvl w:ilvl="5" w:tentative="1">
+      <w:start w:val="1"/>
+      <w:numFmt w:val="bullet"/>
+      <w:lvlText w:val=""/>
+      <w:lvlJc w:val="left"/>
+      <w:pPr>
+        <w:tabs>
+          <w:tab w:val="num" w:pos="4320"/>
+        </w:tabs>
+        <w:ind w:left="4320" w:hanging="360"/>
+      </w:pPr>
+      <w:rPr>
+        <w:rFonts w:ascii="Wingdings" w:hAnsi="Wingdings" w:hint="default"/>
+        <w:sz w:val="20"/>
+      </w:rPr>
+    </w:lvl>
+    <w:lvl w:ilvl="6" w:tentative="1">
+      <w:start w:val="1"/>
+      <w:numFmt w:val="bullet"/>
+      <w:lvlText w:val=""/>
+      <w:lvlJc w:val="left"/>
+      <w:pPr>
+        <w:tabs>
+          <w:tab w:val="num" w:pos="5040"/>
+        </w:tabs>
+        <w:ind w:left="5040" w:hanging="360"/>
+      </w:pPr>
+      <w:rPr>
+        <w:rFonts w:ascii="Wingdings" w:hAnsi="Wingdings" w:hint="default"/>
+        <w:sz w:val="20"/>
+      </w:rPr>
+    </w:lvl>
+    <w:lvl w:ilvl="7" w:tentative="1">
+      <w:start w:val="1"/>
+      <w:numFmt w:val="bullet"/>
+      <w:lvlText w:val=""/>
+      <w:lvlJc w:val="left"/>
+      <w:pPr>
+        <w:tabs>
+          <w:tab w:val="num" w:pos="5760"/>
+        </w:tabs>
+        <w:ind w:left="5760" w:hanging="360"/>
+      </w:pPr>
+      <w:rPr>
+        <w:rFonts w:ascii="Wingdings" w:hAnsi="Wingdings" w:hint="default"/>
+        <w:sz w:val="20"/>
+      </w:rPr>
+    </w:lvl>
+    <w:lvl w:ilvl="8" w:tentative="1">
+      <w:start w:val="1"/>
+      <w:numFmt w:val="bullet"/>
+      <w:lvlText w:val=""/>
+      <w:lvlJc w:val="left"/>
+      <w:pPr>
+        <w:tabs>
+          <w:tab w:val="num" w:pos="6480"/>
+        </w:tabs>
+        <w:ind w:left="6480" w:hanging="360"/>
+      </w:pPr>
+      <w:rPr>
+        <w:rFonts w:ascii="Wingdings" w:hAnsi="Wingdings" w:hint="default"/>
+        <w:sz w:val="20"/>
+      </w:rPr>
+    </w:lvl>
+  </w:abstractNum>
+  <w:abstractNum w:abstractNumId="4" w15:restartNumberingAfterBreak="0">
+    <w:nsid w:val="230D66AD"/>
+    <w:multiLevelType w:val="multilevel"/>
+    <w:tmpl w:val="95DC9706"/>
+    <w:lvl w:ilvl="0">
+      <w:start w:val="1"/>
+      <w:numFmt w:val="bullet"/>
+      <w:lvlText w:val=""/>
+      <w:lvlJc w:val="left"/>
+      <w:pPr>
+        <w:tabs>
+          <w:tab w:val="num" w:pos="720"/>
+        </w:tabs>
+        <w:ind w:left="720" w:hanging="360"/>
+      </w:pPr>
+      <w:rPr>
+        <w:rFonts w:ascii="Symbol" w:hAnsi="Symbol" w:hint="default"/>
+        <w:sz w:val="20"/>
+      </w:rPr>
+    </w:lvl>
+    <w:lvl w:ilvl="1" w:tentative="1">
+      <w:start w:val="1"/>
+      <w:numFmt w:val="bullet"/>
+      <w:lvlText w:val="o"/>
+      <w:lvlJc w:val="left"/>
+      <w:pPr>
+        <w:tabs>
+          <w:tab w:val="num" w:pos="1440"/>
+        </w:tabs>
+        <w:ind w:left="1440" w:hanging="360"/>
+      </w:pPr>
+      <w:rPr>
+        <w:rFonts w:ascii="Courier New" w:hAnsi="Courier New" w:hint="default"/>
+        <w:sz w:val="20"/>
+      </w:rPr>
+    </w:lvl>
+    <w:lvl w:ilvl="2" w:tentative="1">
+      <w:start w:val="1"/>
+      <w:numFmt w:val="bullet"/>
+      <w:lvlText w:val=""/>
+      <w:lvlJc w:val="left"/>
+      <w:pPr>
+        <w:tabs>
+          <w:tab w:val="num" w:pos="2160"/>
+        </w:tabs>
+        <w:ind w:left="2160" w:hanging="360"/>
+      </w:pPr>
+      <w:rPr>
+        <w:rFonts w:ascii="Wingdings" w:hAnsi="Wingdings" w:hint="default"/>
+        <w:sz w:val="20"/>
+      </w:rPr>
+    </w:lvl>
+    <w:lvl w:ilvl="3" w:tentative="1">
+      <w:start w:val="1"/>
+      <w:numFmt w:val="bullet"/>
+      <w:lvlText w:val=""/>
+      <w:lvlJc w:val="left"/>
+      <w:pPr>
+        <w:tabs>
+          <w:tab w:val="num" w:pos="2880"/>
+        </w:tabs>
+        <w:ind w:left="2880" w:hanging="360"/>
+      </w:pPr>
+      <w:rPr>
+        <w:rFonts w:ascii="Wingdings" w:hAnsi="Wingdings" w:hint="default"/>
+        <w:sz w:val="20"/>
+      </w:rPr>
+    </w:lvl>
+    <w:lvl w:ilvl="4" w:tentative="1">
+      <w:start w:val="1"/>
+      <w:numFmt w:val="bullet"/>
+      <w:lvlText w:val=""/>
+      <w:lvlJc w:val="left"/>
+      <w:pPr>
+        <w:tabs>
+          <w:tab w:val="num" w:pos="3600"/>
+        </w:tabs>
+        <w:ind w:left="3600" w:hanging="360"/>
+      </w:pPr>
+      <w:rPr>
+        <w:rFonts w:ascii="Wingdings" w:hAnsi="Wingdings" w:hint="default"/>
+        <w:sz w:val="20"/>
+      </w:rPr>
+    </w:lvl>
+    <w:lvl w:ilvl="5" w:tentative="1">
+      <w:start w:val="1"/>
+      <w:numFmt w:val="bullet"/>
+      <w:lvlText w:val=""/>
+      <w:lvlJc w:val="left"/>
+      <w:pPr>
+        <w:tabs>
+          <w:tab w:val="num" w:pos="4320"/>
+        </w:tabs>
+        <w:ind w:left="4320" w:hanging="360"/>
+      </w:pPr>
+      <w:rPr>
+        <w:rFonts w:ascii="Wingdings" w:hAnsi="Wingdings" w:hint="default"/>
+        <w:sz w:val="20"/>
+      </w:rPr>
+    </w:lvl>
+    <w:lvl w:ilvl="6" w:tentative="1">
+      <w:start w:val="1"/>
+      <w:numFmt w:val="bullet"/>
+      <w:lvlText w:val=""/>
+      <w:lvlJc w:val="left"/>
+      <w:pPr>
+        <w:tabs>
+          <w:tab w:val="num" w:pos="5040"/>
+        </w:tabs>
+        <w:ind w:left="5040" w:hanging="360"/>
+      </w:pPr>
+      <w:rPr>
+        <w:rFonts w:ascii="Wingdings" w:hAnsi="Wingdings" w:hint="default"/>
+        <w:sz w:val="20"/>
+      </w:rPr>
+    </w:lvl>
+    <w:lvl w:ilvl="7" w:tentative="1">
+      <w:start w:val="1"/>
+      <w:numFmt w:val="bullet"/>
+      <w:lvlText w:val=""/>
+      <w:lvlJc w:val="left"/>
+      <w:pPr>
+        <w:tabs>
+          <w:tab w:val="num" w:pos="5760"/>
+        </w:tabs>
+        <w:ind w:left="5760" w:hanging="360"/>
+      </w:pPr>
+      <w:rPr>
+        <w:rFonts w:ascii="Wingdings" w:hAnsi="Wingdings" w:hint="default"/>
+        <w:sz w:val="20"/>
+      </w:rPr>
+    </w:lvl>
+    <w:lvl w:ilvl="8" w:tentative="1">
+      <w:start w:val="1"/>
+      <w:numFmt w:val="bullet"/>
+      <w:lvlText w:val=""/>
+      <w:lvlJc w:val="left"/>
+      <w:pPr>
+        <w:tabs>
+          <w:tab w:val="num" w:pos="6480"/>
+        </w:tabs>
+        <w:ind w:left="6480" w:hanging="360"/>
+      </w:pPr>
+      <w:rPr>
+        <w:rFonts w:ascii="Wingdings" w:hAnsi="Wingdings" w:hint="default"/>
+        <w:sz w:val="20"/>
+      </w:rPr>
+    </w:lvl>
+  </w:abstractNum>
+  <w:abstractNum w:abstractNumId="5" w15:restartNumberingAfterBreak="0">
     <w:nsid w:val="264A0D7E"/>
     <w:multiLevelType w:val="multilevel"/>
     <w:tmpl w:val="84D674BA"/>
@@ -1252,7 +2359,7 @@
       </w:rPr>
     </w:lvl>
   </w:abstractNum>
-  <w:abstractNum w:abstractNumId="2" w15:restartNumberingAfterBreak="0">
+  <w:abstractNum w:abstractNumId="6" w15:restartNumberingAfterBreak="0">
     <w:nsid w:val="2F076886"/>
     <w:multiLevelType w:val="multilevel"/>
     <w:tmpl w:val="42CAA44E"/>
@@ -1365,7 +2472,156 @@
       </w:rPr>
     </w:lvl>
   </w:abstractNum>
-  <w:abstractNum w:abstractNumId="3" w15:restartNumberingAfterBreak="0">
+  <w:abstractNum w:abstractNumId="7" w15:restartNumberingAfterBreak="0">
+    <w:nsid w:val="2F256AEA"/>
+    <w:multiLevelType w:val="multilevel"/>
+    <w:tmpl w:val="B8807F1A"/>
+    <w:lvl w:ilvl="0">
+      <w:start w:val="1"/>
+      <w:numFmt w:val="bullet"/>
+      <w:lvlText w:val=""/>
+      <w:lvlJc w:val="left"/>
+      <w:pPr>
+        <w:tabs>
+          <w:tab w:val="num" w:pos="720"/>
+        </w:tabs>
+        <w:ind w:left="720" w:hanging="360"/>
+      </w:pPr>
+      <w:rPr>
+        <w:rFonts w:ascii="Symbol" w:hAnsi="Symbol" w:hint="default"/>
+        <w:sz w:val="20"/>
+      </w:rPr>
+    </w:lvl>
+    <w:lvl w:ilvl="1" w:tentative="1">
+      <w:start w:val="1"/>
+      <w:numFmt w:val="bullet"/>
+      <w:lvlText w:val="o"/>
+      <w:lvlJc w:val="left"/>
+      <w:pPr>
+        <w:tabs>
+          <w:tab w:val="num" w:pos="1440"/>
+        </w:tabs>
+        <w:ind w:left="1440" w:hanging="360"/>
+      </w:pPr>
+      <w:rPr>
+        <w:rFonts w:ascii="Courier New" w:hAnsi="Courier New" w:hint="default"/>
+        <w:sz w:val="20"/>
+      </w:rPr>
+    </w:lvl>
+    <w:lvl w:ilvl="2" w:tentative="1">
+      <w:start w:val="1"/>
+      <w:numFmt w:val="bullet"/>
+      <w:lvlText w:val=""/>
+      <w:lvlJc w:val="left"/>
+      <w:pPr>
+        <w:tabs>
+          <w:tab w:val="num" w:pos="2160"/>
+        </w:tabs>
+        <w:ind w:left="2160" w:hanging="360"/>
+      </w:pPr>
+      <w:rPr>
+        <w:rFonts w:ascii="Wingdings" w:hAnsi="Wingdings" w:hint="default"/>
+        <w:sz w:val="20"/>
+      </w:rPr>
+    </w:lvl>
+    <w:lvl w:ilvl="3" w:tentative="1">
+      <w:start w:val="1"/>
+      <w:numFmt w:val="bullet"/>
+      <w:lvlText w:val=""/>
+      <w:lvlJc w:val="left"/>
+      <w:pPr>
+        <w:tabs>
+          <w:tab w:val="num" w:pos="2880"/>
+        </w:tabs>
+        <w:ind w:left="2880" w:hanging="360"/>
+      </w:pPr>
+      <w:rPr>
+        <w:rFonts w:ascii="Wingdings" w:hAnsi="Wingdings" w:hint="default"/>
+        <w:sz w:val="20"/>
+      </w:rPr>
+    </w:lvl>
+    <w:lvl w:ilvl="4" w:tentative="1">
+      <w:start w:val="1"/>
+      <w:numFmt w:val="bullet"/>
+      <w:lvlText w:val=""/>
+      <w:lvlJc w:val="left"/>
+      <w:pPr>
+        <w:tabs>
+          <w:tab w:val="num" w:pos="3600"/>
+        </w:tabs>
+        <w:ind w:left="3600" w:hanging="360"/>
+      </w:pPr>
+      <w:rPr>
+        <w:rFonts w:ascii="Wingdings" w:hAnsi="Wingdings" w:hint="default"/>
+        <w:sz w:val="20"/>
+      </w:rPr>
+    </w:lvl>
+    <w:lvl w:ilvl="5" w:tentative="1">
+      <w:start w:val="1"/>
+      <w:numFmt w:val="bullet"/>
+      <w:lvlText w:val=""/>
+      <w:lvlJc w:val="left"/>
+      <w:pPr>
+        <w:tabs>
+          <w:tab w:val="num" w:pos="4320"/>
+        </w:tabs>
+        <w:ind w:left="4320" w:hanging="360"/>
+      </w:pPr>
+      <w:rPr>
+        <w:rFonts w:ascii="Wingdings" w:hAnsi="Wingdings" w:hint="default"/>
+        <w:sz w:val="20"/>
+      </w:rPr>
+    </w:lvl>
+    <w:lvl w:ilvl="6" w:tentative="1">
+      <w:start w:val="1"/>
+      <w:numFmt w:val="bullet"/>
+      <w:lvlText w:val=""/>
+      <w:lvlJc w:val="left"/>
+      <w:pPr>
+        <w:tabs>
+          <w:tab w:val="num" w:pos="5040"/>
+        </w:tabs>
+        <w:ind w:left="5040" w:hanging="360"/>
+      </w:pPr>
+      <w:rPr>
+        <w:rFonts w:ascii="Wingdings" w:hAnsi="Wingdings" w:hint="default"/>
+        <w:sz w:val="20"/>
+      </w:rPr>
+    </w:lvl>
+    <w:lvl w:ilvl="7" w:tentative="1">
+      <w:start w:val="1"/>
+      <w:numFmt w:val="bullet"/>
+      <w:lvlText w:val=""/>
+      <w:lvlJc w:val="left"/>
+      <w:pPr>
+        <w:tabs>
+          <w:tab w:val="num" w:pos="5760"/>
+        </w:tabs>
+        <w:ind w:left="5760" w:hanging="360"/>
+      </w:pPr>
+      <w:rPr>
+        <w:rFonts w:ascii="Wingdings" w:hAnsi="Wingdings" w:hint="default"/>
+        <w:sz w:val="20"/>
+      </w:rPr>
+    </w:lvl>
+    <w:lvl w:ilvl="8" w:tentative="1">
+      <w:start w:val="1"/>
+      <w:numFmt w:val="bullet"/>
+      <w:lvlText w:val=""/>
+      <w:lvlJc w:val="left"/>
+      <w:pPr>
+        <w:tabs>
+          <w:tab w:val="num" w:pos="6480"/>
+        </w:tabs>
+        <w:ind w:left="6480" w:hanging="360"/>
+      </w:pPr>
+      <w:rPr>
+        <w:rFonts w:ascii="Wingdings" w:hAnsi="Wingdings" w:hint="default"/>
+        <w:sz w:val="20"/>
+      </w:rPr>
+    </w:lvl>
+  </w:abstractNum>
+  <w:abstractNum w:abstractNumId="8" w15:restartNumberingAfterBreak="0">
     <w:nsid w:val="4FF65F26"/>
     <w:multiLevelType w:val="multilevel"/>
     <w:tmpl w:val="F3906760"/>
@@ -1478,7 +2734,7 @@
       </w:rPr>
     </w:lvl>
   </w:abstractNum>
-  <w:abstractNum w:abstractNumId="4" w15:restartNumberingAfterBreak="0">
+  <w:abstractNum w:abstractNumId="9" w15:restartNumberingAfterBreak="0">
     <w:nsid w:val="5C9D2B92"/>
     <w:multiLevelType w:val="multilevel"/>
     <w:tmpl w:val="8F264C70"/>
@@ -1591,7 +2847,156 @@
       </w:rPr>
     </w:lvl>
   </w:abstractNum>
-  <w:abstractNum w:abstractNumId="5" w15:restartNumberingAfterBreak="0">
+  <w:abstractNum w:abstractNumId="10" w15:restartNumberingAfterBreak="0">
+    <w:nsid w:val="66D70C79"/>
+    <w:multiLevelType w:val="multilevel"/>
+    <w:tmpl w:val="4156E2EC"/>
+    <w:lvl w:ilvl="0">
+      <w:start w:val="1"/>
+      <w:numFmt w:val="bullet"/>
+      <w:lvlText w:val=""/>
+      <w:lvlJc w:val="left"/>
+      <w:pPr>
+        <w:tabs>
+          <w:tab w:val="num" w:pos="720"/>
+        </w:tabs>
+        <w:ind w:left="720" w:hanging="360"/>
+      </w:pPr>
+      <w:rPr>
+        <w:rFonts w:ascii="Symbol" w:hAnsi="Symbol" w:hint="default"/>
+        <w:sz w:val="20"/>
+      </w:rPr>
+    </w:lvl>
+    <w:lvl w:ilvl="1" w:tentative="1">
+      <w:start w:val="1"/>
+      <w:numFmt w:val="bullet"/>
+      <w:lvlText w:val="o"/>
+      <w:lvlJc w:val="left"/>
+      <w:pPr>
+        <w:tabs>
+          <w:tab w:val="num" w:pos="1440"/>
+        </w:tabs>
+        <w:ind w:left="1440" w:hanging="360"/>
+      </w:pPr>
+      <w:rPr>
+        <w:rFonts w:ascii="Courier New" w:hAnsi="Courier New" w:hint="default"/>
+        <w:sz w:val="20"/>
+      </w:rPr>
+    </w:lvl>
+    <w:lvl w:ilvl="2" w:tentative="1">
+      <w:start w:val="1"/>
+      <w:numFmt w:val="bullet"/>
+      <w:lvlText w:val=""/>
+      <w:lvlJc w:val="left"/>
+      <w:pPr>
+        <w:tabs>
+          <w:tab w:val="num" w:pos="2160"/>
+        </w:tabs>
+        <w:ind w:left="2160" w:hanging="360"/>
+      </w:pPr>
+      <w:rPr>
+        <w:rFonts w:ascii="Wingdings" w:hAnsi="Wingdings" w:hint="default"/>
+        <w:sz w:val="20"/>
+      </w:rPr>
+    </w:lvl>
+    <w:lvl w:ilvl="3" w:tentative="1">
+      <w:start w:val="1"/>
+      <w:numFmt w:val="bullet"/>
+      <w:lvlText w:val=""/>
+      <w:lvlJc w:val="left"/>
+      <w:pPr>
+        <w:tabs>
+          <w:tab w:val="num" w:pos="2880"/>
+        </w:tabs>
+        <w:ind w:left="2880" w:hanging="360"/>
+      </w:pPr>
+      <w:rPr>
+        <w:rFonts w:ascii="Wingdings" w:hAnsi="Wingdings" w:hint="default"/>
+        <w:sz w:val="20"/>
+      </w:rPr>
+    </w:lvl>
+    <w:lvl w:ilvl="4" w:tentative="1">
+      <w:start w:val="1"/>
+      <w:numFmt w:val="bullet"/>
+      <w:lvlText w:val=""/>
+      <w:lvlJc w:val="left"/>
+      <w:pPr>
+        <w:tabs>
+          <w:tab w:val="num" w:pos="3600"/>
+        </w:tabs>
+        <w:ind w:left="3600" w:hanging="360"/>
+      </w:pPr>
+      <w:rPr>
+        <w:rFonts w:ascii="Wingdings" w:hAnsi="Wingdings" w:hint="default"/>
+        <w:sz w:val="20"/>
+      </w:rPr>
+    </w:lvl>
+    <w:lvl w:ilvl="5" w:tentative="1">
+      <w:start w:val="1"/>
+      <w:numFmt w:val="bullet"/>
+      <w:lvlText w:val=""/>
+      <w:lvlJc w:val="left"/>
+      <w:pPr>
+        <w:tabs>
+          <w:tab w:val="num" w:pos="4320"/>
+        </w:tabs>
+        <w:ind w:left="4320" w:hanging="360"/>
+      </w:pPr>
+      <w:rPr>
+        <w:rFonts w:ascii="Wingdings" w:hAnsi="Wingdings" w:hint="default"/>
+        <w:sz w:val="20"/>
+      </w:rPr>
+    </w:lvl>
+    <w:lvl w:ilvl="6" w:tentative="1">
+      <w:start w:val="1"/>
+      <w:numFmt w:val="bullet"/>
+      <w:lvlText w:val=""/>
+      <w:lvlJc w:val="left"/>
+      <w:pPr>
+        <w:tabs>
+          <w:tab w:val="num" w:pos="5040"/>
+        </w:tabs>
+        <w:ind w:left="5040" w:hanging="360"/>
+      </w:pPr>
+      <w:rPr>
+        <w:rFonts w:ascii="Wingdings" w:hAnsi="Wingdings" w:hint="default"/>
+        <w:sz w:val="20"/>
+      </w:rPr>
+    </w:lvl>
+    <w:lvl w:ilvl="7" w:tentative="1">
+      <w:start w:val="1"/>
+      <w:numFmt w:val="bullet"/>
+      <w:lvlText w:val=""/>
+      <w:lvlJc w:val="left"/>
+      <w:pPr>
+        <w:tabs>
+          <w:tab w:val="num" w:pos="5760"/>
+        </w:tabs>
+        <w:ind w:left="5760" w:hanging="360"/>
+      </w:pPr>
+      <w:rPr>
+        <w:rFonts w:ascii="Wingdings" w:hAnsi="Wingdings" w:hint="default"/>
+        <w:sz w:val="20"/>
+      </w:rPr>
+    </w:lvl>
+    <w:lvl w:ilvl="8" w:tentative="1">
+      <w:start w:val="1"/>
+      <w:numFmt w:val="bullet"/>
+      <w:lvlText w:val=""/>
+      <w:lvlJc w:val="left"/>
+      <w:pPr>
+        <w:tabs>
+          <w:tab w:val="num" w:pos="6480"/>
+        </w:tabs>
+        <w:ind w:left="6480" w:hanging="360"/>
+      </w:pPr>
+      <w:rPr>
+        <w:rFonts w:ascii="Wingdings" w:hAnsi="Wingdings" w:hint="default"/>
+        <w:sz w:val="20"/>
+      </w:rPr>
+    </w:lvl>
+  </w:abstractNum>
+  <w:abstractNum w:abstractNumId="11" w15:restartNumberingAfterBreak="0">
     <w:nsid w:val="70C041E0"/>
     <w:multiLevelType w:val="multilevel"/>
     <w:tmpl w:val="E54A00C4"/>
@@ -1704,7 +3109,7 @@
       </w:rPr>
     </w:lvl>
   </w:abstractNum>
-  <w:abstractNum w:abstractNumId="6" w15:restartNumberingAfterBreak="0">
+  <w:abstractNum w:abstractNumId="12" w15:restartNumberingAfterBreak="0">
     <w:nsid w:val="7A6E2DF7"/>
     <w:multiLevelType w:val="multilevel"/>
     <w:tmpl w:val="3D16E2B8"/>
@@ -1814,6 +3219,155 @@
       </w:pPr>
       <w:rPr>
         <w:u w:val="none"/>
+      </w:rPr>
+    </w:lvl>
+  </w:abstractNum>
+  <w:abstractNum w:abstractNumId="13" w15:restartNumberingAfterBreak="0">
+    <w:nsid w:val="7AB65D4A"/>
+    <w:multiLevelType w:val="multilevel"/>
+    <w:tmpl w:val="4FDAB562"/>
+    <w:lvl w:ilvl="0">
+      <w:start w:val="1"/>
+      <w:numFmt w:val="bullet"/>
+      <w:lvlText w:val=""/>
+      <w:lvlJc w:val="left"/>
+      <w:pPr>
+        <w:tabs>
+          <w:tab w:val="num" w:pos="720"/>
+        </w:tabs>
+        <w:ind w:left="720" w:hanging="360"/>
+      </w:pPr>
+      <w:rPr>
+        <w:rFonts w:ascii="Symbol" w:hAnsi="Symbol" w:hint="default"/>
+        <w:sz w:val="20"/>
+      </w:rPr>
+    </w:lvl>
+    <w:lvl w:ilvl="1" w:tentative="1">
+      <w:start w:val="1"/>
+      <w:numFmt w:val="bullet"/>
+      <w:lvlText w:val="o"/>
+      <w:lvlJc w:val="left"/>
+      <w:pPr>
+        <w:tabs>
+          <w:tab w:val="num" w:pos="1440"/>
+        </w:tabs>
+        <w:ind w:left="1440" w:hanging="360"/>
+      </w:pPr>
+      <w:rPr>
+        <w:rFonts w:ascii="Courier New" w:hAnsi="Courier New" w:hint="default"/>
+        <w:sz w:val="20"/>
+      </w:rPr>
+    </w:lvl>
+    <w:lvl w:ilvl="2" w:tentative="1">
+      <w:start w:val="1"/>
+      <w:numFmt w:val="bullet"/>
+      <w:lvlText w:val=""/>
+      <w:lvlJc w:val="left"/>
+      <w:pPr>
+        <w:tabs>
+          <w:tab w:val="num" w:pos="2160"/>
+        </w:tabs>
+        <w:ind w:left="2160" w:hanging="360"/>
+      </w:pPr>
+      <w:rPr>
+        <w:rFonts w:ascii="Wingdings" w:hAnsi="Wingdings" w:hint="default"/>
+        <w:sz w:val="20"/>
+      </w:rPr>
+    </w:lvl>
+    <w:lvl w:ilvl="3" w:tentative="1">
+      <w:start w:val="1"/>
+      <w:numFmt w:val="bullet"/>
+      <w:lvlText w:val=""/>
+      <w:lvlJc w:val="left"/>
+      <w:pPr>
+        <w:tabs>
+          <w:tab w:val="num" w:pos="2880"/>
+        </w:tabs>
+        <w:ind w:left="2880" w:hanging="360"/>
+      </w:pPr>
+      <w:rPr>
+        <w:rFonts w:ascii="Wingdings" w:hAnsi="Wingdings" w:hint="default"/>
+        <w:sz w:val="20"/>
+      </w:rPr>
+    </w:lvl>
+    <w:lvl w:ilvl="4" w:tentative="1">
+      <w:start w:val="1"/>
+      <w:numFmt w:val="bullet"/>
+      <w:lvlText w:val=""/>
+      <w:lvlJc w:val="left"/>
+      <w:pPr>
+        <w:tabs>
+          <w:tab w:val="num" w:pos="3600"/>
+        </w:tabs>
+        <w:ind w:left="3600" w:hanging="360"/>
+      </w:pPr>
+      <w:rPr>
+        <w:rFonts w:ascii="Wingdings" w:hAnsi="Wingdings" w:hint="default"/>
+        <w:sz w:val="20"/>
+      </w:rPr>
+    </w:lvl>
+    <w:lvl w:ilvl="5" w:tentative="1">
+      <w:start w:val="1"/>
+      <w:numFmt w:val="bullet"/>
+      <w:lvlText w:val=""/>
+      <w:lvlJc w:val="left"/>
+      <w:pPr>
+        <w:tabs>
+          <w:tab w:val="num" w:pos="4320"/>
+        </w:tabs>
+        <w:ind w:left="4320" w:hanging="360"/>
+      </w:pPr>
+      <w:rPr>
+        <w:rFonts w:ascii="Wingdings" w:hAnsi="Wingdings" w:hint="default"/>
+        <w:sz w:val="20"/>
+      </w:rPr>
+    </w:lvl>
+    <w:lvl w:ilvl="6" w:tentative="1">
+      <w:start w:val="1"/>
+      <w:numFmt w:val="bullet"/>
+      <w:lvlText w:val=""/>
+      <w:lvlJc w:val="left"/>
+      <w:pPr>
+        <w:tabs>
+          <w:tab w:val="num" w:pos="5040"/>
+        </w:tabs>
+        <w:ind w:left="5040" w:hanging="360"/>
+      </w:pPr>
+      <w:rPr>
+        <w:rFonts w:ascii="Wingdings" w:hAnsi="Wingdings" w:hint="default"/>
+        <w:sz w:val="20"/>
+      </w:rPr>
+    </w:lvl>
+    <w:lvl w:ilvl="7" w:tentative="1">
+      <w:start w:val="1"/>
+      <w:numFmt w:val="bullet"/>
+      <w:lvlText w:val=""/>
+      <w:lvlJc w:val="left"/>
+      <w:pPr>
+        <w:tabs>
+          <w:tab w:val="num" w:pos="5760"/>
+        </w:tabs>
+        <w:ind w:left="5760" w:hanging="360"/>
+      </w:pPr>
+      <w:rPr>
+        <w:rFonts w:ascii="Wingdings" w:hAnsi="Wingdings" w:hint="default"/>
+        <w:sz w:val="20"/>
+      </w:rPr>
+    </w:lvl>
+    <w:lvl w:ilvl="8" w:tentative="1">
+      <w:start w:val="1"/>
+      <w:numFmt w:val="bullet"/>
+      <w:lvlText w:val=""/>
+      <w:lvlJc w:val="left"/>
+      <w:pPr>
+        <w:tabs>
+          <w:tab w:val="num" w:pos="6480"/>
+        </w:tabs>
+        <w:ind w:left="6480" w:hanging="360"/>
+      </w:pPr>
+      <w:rPr>
+        <w:rFonts w:ascii="Wingdings" w:hAnsi="Wingdings" w:hint="default"/>
+        <w:sz w:val="20"/>
       </w:rPr>
     </w:lvl>
   </w:abstractNum>
@@ -1821,22 +3375,43 @@
     <w:abstractNumId w:val="0"/>
   </w:num>
   <w:num w:numId="2">
+    <w:abstractNumId w:val="8"/>
+  </w:num>
+  <w:num w:numId="3">
+    <w:abstractNumId w:val="5"/>
+  </w:num>
+  <w:num w:numId="4">
+    <w:abstractNumId w:val="6"/>
+  </w:num>
+  <w:num w:numId="5">
+    <w:abstractNumId w:val="11"/>
+  </w:num>
+  <w:num w:numId="6">
+    <w:abstractNumId w:val="9"/>
+  </w:num>
+  <w:num w:numId="7">
+    <w:abstractNumId w:val="12"/>
+  </w:num>
+  <w:num w:numId="8">
     <w:abstractNumId w:val="3"/>
   </w:num>
-  <w:num w:numId="3">
+  <w:num w:numId="9">
+    <w:abstractNumId w:val="10"/>
+  </w:num>
+  <w:num w:numId="10">
+    <w:abstractNumId w:val="13"/>
+  </w:num>
+  <w:num w:numId="11">
     <w:abstractNumId w:val="1"/>
   </w:num>
-  <w:num w:numId="4">
+  <w:num w:numId="12">
+    <w:abstractNumId w:val="4"/>
+  </w:num>
+  <w:num w:numId="13">
     <w:abstractNumId w:val="2"/>
   </w:num>
-  <w:num w:numId="5">
-    <w:abstractNumId w:val="5"/>
-  </w:num>
-  <w:num w:numId="6">
-    <w:abstractNumId w:val="4"/>
-  </w:num>
-  <w:num w:numId="7">
-    <w:abstractNumId w:val="6"/>
+  <w:num w:numId="14">
+    <w:abstractNumId w:val="7"/>
   </w:num>
 </w:numbering>
 </file>
@@ -2381,6 +3956,34 @@
       <w:szCs w:val="30"/>
     </w:rPr>
   </w:style>
+  <w:style w:type="paragraph" w:styleId="NormalWeb">
+    <w:name w:val="Normal (Web)"/>
+    <w:basedOn w:val="Normal"/>
+    <w:uiPriority w:val="99"/>
+    <w:semiHidden/>
+    <w:unhideWhenUsed/>
+    <w:rsid w:val="00C21B60"/>
+    <w:pPr>
+      <w:spacing w:before="100" w:beforeAutospacing="1" w:after="100" w:afterAutospacing="1" w:line="240" w:lineRule="auto"/>
+    </w:pPr>
+    <w:rPr>
+      <w:rFonts w:ascii="Times New Roman" w:eastAsia="Times New Roman" w:hAnsi="Times New Roman" w:cs="Times New Roman"/>
+      <w:sz w:val="24"/>
+      <w:szCs w:val="24"/>
+      <w:lang w:val="en-US"/>
+    </w:rPr>
+  </w:style>
+  <w:style w:type="character" w:styleId="Strong">
+    <w:name w:val="Strong"/>
+    <w:basedOn w:val="DefaultParagraphFont"/>
+    <w:uiPriority w:val="22"/>
+    <w:qFormat/>
+    <w:rsid w:val="00C21B60"/>
+    <w:rPr>
+      <w:b/>
+      <w:bCs/>
+    </w:rPr>
+  </w:style>
 </w:styles>
 </file>
 

</xml_diff>